<commit_message>
Merged documentation with Phillip's docs.  Should be complete?
</commit_message>
<xml_diff>
--- a/EECS 448 Final Project Fin.docx
+++ b/EECS 448 Final Project Fin.docx
@@ -73,7 +73,6 @@
         <w:jc w:val="center"/>
         <w:rPr>
           <w:rFonts w:ascii="Times New Roman" w:hAnsi="Times New Roman" w:cs="Times New Roman"/>
-          <w:i/>
           <w:szCs w:val="24"/>
         </w:rPr>
       </w:pPr>
@@ -87,10 +86,9 @@
       <w:r>
         <w:rPr>
           <w:rFonts w:ascii="Times New Roman" w:hAnsi="Times New Roman" w:cs="Times New Roman"/>
-          <w:i/>
-          <w:szCs w:val="24"/>
-        </w:rPr>
-        <w:t>fill in KUID</w:t>
+          <w:szCs w:val="24"/>
+        </w:rPr>
+        <w:t xml:space="preserve"> 2742806</w:t>
       </w:r>
     </w:p>
     <w:p>
@@ -1274,30 +1272,4318 @@
     </w:p>
     <w:p>
       <w:pPr>
-        <w:spacing w:line="240" w:lineRule="auto"/>
-        <w:rPr>
-          <w:rFonts w:ascii="Times New Roman" w:hAnsi="Times New Roman" w:cs="Times New Roman"/>
-          <w:i/>
-          <w:szCs w:val="24"/>
-        </w:rPr>
-      </w:pPr>
-      <w:r>
-        <w:rPr>
-          <w:rFonts w:ascii="Times New Roman" w:hAnsi="Times New Roman" w:cs="Times New Roman"/>
-          <w:i/>
-          <w:szCs w:val="24"/>
-        </w:rPr>
-        <w:t>Would you mind filling this in Kurt, and maybe playing with the user stories and tasks if you want to change stuff?</w:t>
-      </w:r>
-    </w:p>
-    <w:p>
-      <w:pPr>
-        <w:spacing w:line="240" w:lineRule="auto"/>
-        <w:rPr>
-          <w:rFonts w:ascii="Times New Roman" w:hAnsi="Times New Roman" w:cs="Times New Roman"/>
-          <w:szCs w:val="24"/>
-        </w:rPr>
-      </w:pPr>
+        <w:pStyle w:val="ListParagraph"/>
+        <w:numPr>
+          <w:ilvl w:val="0"/>
+          <w:numId w:val="4"/>
+        </w:numPr>
+        <w:spacing w:line="240" w:lineRule="auto"/>
+        <w:rPr>
+          <w:rFonts w:ascii="Times New Roman" w:hAnsi="Times New Roman" w:cs="Times New Roman"/>
+          <w:szCs w:val="24"/>
+        </w:rPr>
+      </w:pPr>
+      <w:r>
+        <w:rPr>
+          <w:rFonts w:ascii="Times New Roman" w:hAnsi="Times New Roman" w:cs="Times New Roman"/>
+          <w:szCs w:val="24"/>
+        </w:rPr>
+        <w:t>Task 1:</w:t>
+      </w:r>
+    </w:p>
+    <w:p>
+      <w:pPr>
+        <w:pStyle w:val="ListParagraph"/>
+        <w:numPr>
+          <w:ilvl w:val="1"/>
+          <w:numId w:val="4"/>
+        </w:numPr>
+        <w:spacing w:line="240" w:lineRule="auto"/>
+        <w:rPr>
+          <w:rFonts w:ascii="Times New Roman" w:hAnsi="Times New Roman" w:cs="Times New Roman"/>
+          <w:szCs w:val="24"/>
+        </w:rPr>
+      </w:pPr>
+      <w:r>
+        <w:rPr>
+          <w:rFonts w:ascii="Times New Roman" w:hAnsi="Times New Roman" w:cs="Times New Roman"/>
+          <w:szCs w:val="24"/>
+        </w:rPr>
+        <w:t>Inputs: User Credentials</w:t>
+      </w:r>
+    </w:p>
+    <w:p>
+      <w:pPr>
+        <w:pStyle w:val="ListParagraph"/>
+        <w:numPr>
+          <w:ilvl w:val="2"/>
+          <w:numId w:val="4"/>
+        </w:numPr>
+        <w:spacing w:line="240" w:lineRule="auto"/>
+        <w:rPr>
+          <w:rFonts w:ascii="Times New Roman" w:hAnsi="Times New Roman" w:cs="Times New Roman"/>
+          <w:szCs w:val="24"/>
+        </w:rPr>
+      </w:pPr>
+      <w:r>
+        <w:rPr>
+          <w:rFonts w:ascii="Times New Roman" w:hAnsi="Times New Roman" w:cs="Times New Roman"/>
+          <w:szCs w:val="24"/>
+        </w:rPr>
+        <w:t>Test for validity</w:t>
+      </w:r>
+    </w:p>
+    <w:p>
+      <w:pPr>
+        <w:pStyle w:val="ListParagraph"/>
+        <w:numPr>
+          <w:ilvl w:val="3"/>
+          <w:numId w:val="4"/>
+        </w:numPr>
+        <w:spacing w:line="240" w:lineRule="auto"/>
+        <w:rPr>
+          <w:rFonts w:ascii="Times New Roman" w:hAnsi="Times New Roman" w:cs="Times New Roman"/>
+          <w:szCs w:val="24"/>
+        </w:rPr>
+      </w:pPr>
+      <w:r>
+        <w:rPr>
+          <w:rFonts w:ascii="Times New Roman" w:hAnsi="Times New Roman" w:cs="Times New Roman"/>
+          <w:szCs w:val="24"/>
+        </w:rPr>
+        <w:t>Invalid credentials do not gain access</w:t>
+      </w:r>
+    </w:p>
+    <w:p>
+      <w:pPr>
+        <w:pStyle w:val="ListParagraph"/>
+        <w:numPr>
+          <w:ilvl w:val="2"/>
+          <w:numId w:val="4"/>
+        </w:numPr>
+        <w:spacing w:line="240" w:lineRule="auto"/>
+        <w:rPr>
+          <w:rFonts w:ascii="Times New Roman" w:hAnsi="Times New Roman" w:cs="Times New Roman"/>
+          <w:szCs w:val="24"/>
+        </w:rPr>
+      </w:pPr>
+      <w:r>
+        <w:rPr>
+          <w:rFonts w:ascii="Times New Roman" w:hAnsi="Times New Roman" w:cs="Times New Roman"/>
+          <w:szCs w:val="24"/>
+        </w:rPr>
+        <w:t>Credentials sent to database are encrypted before sending</w:t>
+      </w:r>
+    </w:p>
+    <w:p>
+      <w:pPr>
+        <w:pStyle w:val="ListParagraph"/>
+        <w:numPr>
+          <w:ilvl w:val="1"/>
+          <w:numId w:val="4"/>
+        </w:numPr>
+        <w:spacing w:line="240" w:lineRule="auto"/>
+        <w:rPr>
+          <w:rFonts w:ascii="Times New Roman" w:hAnsi="Times New Roman" w:cs="Times New Roman"/>
+          <w:szCs w:val="24"/>
+        </w:rPr>
+      </w:pPr>
+      <w:r>
+        <w:rPr>
+          <w:rFonts w:ascii="Times New Roman" w:hAnsi="Times New Roman" w:cs="Times New Roman"/>
+          <w:szCs w:val="24"/>
+        </w:rPr>
+        <w:t>Outputs:</w:t>
+      </w:r>
+    </w:p>
+    <w:p>
+      <w:pPr>
+        <w:pStyle w:val="ListParagraph"/>
+        <w:numPr>
+          <w:ilvl w:val="2"/>
+          <w:numId w:val="4"/>
+        </w:numPr>
+        <w:spacing w:line="240" w:lineRule="auto"/>
+        <w:rPr>
+          <w:rFonts w:ascii="Times New Roman" w:hAnsi="Times New Roman" w:cs="Times New Roman"/>
+          <w:szCs w:val="24"/>
+        </w:rPr>
+      </w:pPr>
+      <w:r>
+        <w:rPr>
+          <w:rFonts w:ascii="Times New Roman" w:hAnsi="Times New Roman" w:cs="Times New Roman"/>
+          <w:szCs w:val="24"/>
+        </w:rPr>
+        <w:t>Prompt if user entered invalid credentials</w:t>
+      </w:r>
+    </w:p>
+    <w:p>
+      <w:pPr>
+        <w:pStyle w:val="ListParagraph"/>
+        <w:numPr>
+          <w:ilvl w:val="2"/>
+          <w:numId w:val="4"/>
+        </w:numPr>
+        <w:spacing w:line="240" w:lineRule="auto"/>
+        <w:rPr>
+          <w:rFonts w:ascii="Times New Roman" w:hAnsi="Times New Roman" w:cs="Times New Roman"/>
+          <w:szCs w:val="24"/>
+        </w:rPr>
+      </w:pPr>
+      <w:r>
+        <w:rPr>
+          <w:rFonts w:ascii="Times New Roman" w:hAnsi="Times New Roman" w:cs="Times New Roman"/>
+          <w:szCs w:val="24"/>
+        </w:rPr>
+        <w:t>Console output logging the encrypted database queries to ensure only encrypted data is transmitted</w:t>
+      </w:r>
+    </w:p>
+    <w:p>
+      <w:pPr>
+        <w:pStyle w:val="ListParagraph"/>
+        <w:numPr>
+          <w:ilvl w:val="0"/>
+          <w:numId w:val="4"/>
+        </w:numPr>
+        <w:spacing w:line="240" w:lineRule="auto"/>
+        <w:rPr>
+          <w:rFonts w:ascii="Times New Roman" w:hAnsi="Times New Roman" w:cs="Times New Roman"/>
+          <w:szCs w:val="24"/>
+        </w:rPr>
+      </w:pPr>
+      <w:r>
+        <w:rPr>
+          <w:rFonts w:ascii="Times New Roman" w:hAnsi="Times New Roman" w:cs="Times New Roman"/>
+          <w:szCs w:val="24"/>
+        </w:rPr>
+        <w:t>Task 2:</w:t>
+      </w:r>
+    </w:p>
+    <w:p>
+      <w:pPr>
+        <w:pStyle w:val="ListParagraph"/>
+        <w:numPr>
+          <w:ilvl w:val="1"/>
+          <w:numId w:val="4"/>
+        </w:numPr>
+        <w:spacing w:line="240" w:lineRule="auto"/>
+        <w:rPr>
+          <w:rFonts w:ascii="Times New Roman" w:hAnsi="Times New Roman" w:cs="Times New Roman"/>
+          <w:szCs w:val="24"/>
+        </w:rPr>
+      </w:pPr>
+      <w:r>
+        <w:rPr>
+          <w:rFonts w:ascii="Times New Roman" w:hAnsi="Times New Roman" w:cs="Times New Roman"/>
+          <w:szCs w:val="24"/>
+        </w:rPr>
+        <w:t>Inputs:  New User Credentials in the “Register” Menu</w:t>
+      </w:r>
+    </w:p>
+    <w:p>
+      <w:pPr>
+        <w:pStyle w:val="ListParagraph"/>
+        <w:numPr>
+          <w:ilvl w:val="1"/>
+          <w:numId w:val="4"/>
+        </w:numPr>
+        <w:spacing w:line="240" w:lineRule="auto"/>
+        <w:rPr>
+          <w:rFonts w:ascii="Times New Roman" w:hAnsi="Times New Roman" w:cs="Times New Roman"/>
+          <w:szCs w:val="24"/>
+        </w:rPr>
+      </w:pPr>
+      <w:r>
+        <w:rPr>
+          <w:rFonts w:ascii="Times New Roman" w:hAnsi="Times New Roman" w:cs="Times New Roman"/>
+          <w:szCs w:val="24"/>
+        </w:rPr>
+        <w:t>Outputs:</w:t>
+      </w:r>
+    </w:p>
+    <w:p>
+      <w:pPr>
+        <w:pStyle w:val="ListParagraph"/>
+        <w:numPr>
+          <w:ilvl w:val="2"/>
+          <w:numId w:val="4"/>
+        </w:numPr>
+        <w:spacing w:line="240" w:lineRule="auto"/>
+        <w:rPr>
+          <w:rFonts w:ascii="Times New Roman" w:hAnsi="Times New Roman" w:cs="Times New Roman"/>
+          <w:szCs w:val="24"/>
+        </w:rPr>
+      </w:pPr>
+      <w:r>
+        <w:rPr>
+          <w:rFonts w:ascii="Times New Roman" w:hAnsi="Times New Roman" w:cs="Times New Roman"/>
+          <w:szCs w:val="24"/>
+        </w:rPr>
+        <w:t>A dialogue box informing the user of any error</w:t>
+      </w:r>
+    </w:p>
+    <w:p>
+      <w:pPr>
+        <w:pStyle w:val="ListParagraph"/>
+        <w:numPr>
+          <w:ilvl w:val="2"/>
+          <w:numId w:val="4"/>
+        </w:numPr>
+        <w:spacing w:line="240" w:lineRule="auto"/>
+        <w:rPr>
+          <w:rFonts w:ascii="Times New Roman" w:hAnsi="Times New Roman" w:cs="Times New Roman"/>
+          <w:szCs w:val="24"/>
+        </w:rPr>
+      </w:pPr>
+      <w:r>
+        <w:rPr>
+          <w:rFonts w:ascii="Times New Roman" w:hAnsi="Times New Roman" w:cs="Times New Roman"/>
+          <w:szCs w:val="24"/>
+        </w:rPr>
+        <w:t>Users that already exist cannot be re-registered</w:t>
+      </w:r>
+    </w:p>
+    <w:p>
+      <w:pPr>
+        <w:pStyle w:val="ListParagraph"/>
+        <w:numPr>
+          <w:ilvl w:val="0"/>
+          <w:numId w:val="4"/>
+        </w:numPr>
+        <w:spacing w:line="240" w:lineRule="auto"/>
+        <w:rPr>
+          <w:rFonts w:ascii="Times New Roman" w:hAnsi="Times New Roman" w:cs="Times New Roman"/>
+          <w:szCs w:val="24"/>
+        </w:rPr>
+      </w:pPr>
+      <w:r>
+        <w:rPr>
+          <w:rFonts w:ascii="Times New Roman" w:hAnsi="Times New Roman" w:cs="Times New Roman"/>
+          <w:szCs w:val="24"/>
+        </w:rPr>
+        <w:t>Task 3:</w:t>
+      </w:r>
+    </w:p>
+    <w:p>
+      <w:pPr>
+        <w:pStyle w:val="ListParagraph"/>
+        <w:numPr>
+          <w:ilvl w:val="1"/>
+          <w:numId w:val="4"/>
+        </w:numPr>
+        <w:spacing w:line="240" w:lineRule="auto"/>
+        <w:rPr>
+          <w:rFonts w:ascii="Times New Roman" w:hAnsi="Times New Roman" w:cs="Times New Roman"/>
+          <w:szCs w:val="24"/>
+        </w:rPr>
+      </w:pPr>
+      <w:r>
+        <w:rPr>
+          <w:rFonts w:ascii="Times New Roman" w:hAnsi="Times New Roman" w:cs="Times New Roman"/>
+          <w:szCs w:val="24"/>
+        </w:rPr>
+        <w:t>Inputs: Selected account from database or new account credentials</w:t>
+      </w:r>
+    </w:p>
+    <w:p>
+      <w:pPr>
+        <w:pStyle w:val="ListParagraph"/>
+        <w:numPr>
+          <w:ilvl w:val="2"/>
+          <w:numId w:val="4"/>
+        </w:numPr>
+        <w:spacing w:line="240" w:lineRule="auto"/>
+        <w:rPr>
+          <w:rFonts w:ascii="Times New Roman" w:hAnsi="Times New Roman" w:cs="Times New Roman"/>
+          <w:szCs w:val="24"/>
+        </w:rPr>
+      </w:pPr>
+      <w:r>
+        <w:rPr>
+          <w:rFonts w:ascii="Times New Roman" w:hAnsi="Times New Roman" w:cs="Times New Roman"/>
+          <w:szCs w:val="24"/>
+        </w:rPr>
+        <w:t>Account Selected From List</w:t>
+      </w:r>
+    </w:p>
+    <w:p>
+      <w:pPr>
+        <w:pStyle w:val="ListParagraph"/>
+        <w:numPr>
+          <w:ilvl w:val="3"/>
+          <w:numId w:val="4"/>
+        </w:numPr>
+        <w:spacing w:line="240" w:lineRule="auto"/>
+        <w:rPr>
+          <w:rFonts w:ascii="Times New Roman" w:hAnsi="Times New Roman" w:cs="Times New Roman"/>
+          <w:szCs w:val="24"/>
+        </w:rPr>
+      </w:pPr>
+      <w:r>
+        <w:rPr>
+          <w:rFonts w:ascii="Times New Roman" w:hAnsi="Times New Roman" w:cs="Times New Roman"/>
+          <w:szCs w:val="24"/>
+        </w:rPr>
+        <w:t>Selected account details shown to user in plain text without error</w:t>
+      </w:r>
+    </w:p>
+    <w:p>
+      <w:pPr>
+        <w:pStyle w:val="ListParagraph"/>
+        <w:numPr>
+          <w:ilvl w:val="4"/>
+          <w:numId w:val="4"/>
+        </w:numPr>
+        <w:spacing w:line="240" w:lineRule="auto"/>
+        <w:rPr>
+          <w:rFonts w:ascii="Times New Roman" w:hAnsi="Times New Roman" w:cs="Times New Roman"/>
+          <w:szCs w:val="24"/>
+        </w:rPr>
+      </w:pPr>
+      <w:r>
+        <w:rPr>
+          <w:rFonts w:ascii="Times New Roman" w:hAnsi="Times New Roman" w:cs="Times New Roman"/>
+          <w:szCs w:val="24"/>
+        </w:rPr>
+        <w:t>Account details altered and alterations persist</w:t>
+      </w:r>
+    </w:p>
+    <w:p>
+      <w:pPr>
+        <w:pStyle w:val="ListParagraph"/>
+        <w:numPr>
+          <w:ilvl w:val="2"/>
+          <w:numId w:val="4"/>
+        </w:numPr>
+        <w:spacing w:line="240" w:lineRule="auto"/>
+        <w:rPr>
+          <w:rFonts w:ascii="Times New Roman" w:hAnsi="Times New Roman" w:cs="Times New Roman"/>
+          <w:szCs w:val="24"/>
+        </w:rPr>
+      </w:pPr>
+      <w:r>
+        <w:rPr>
+          <w:rFonts w:ascii="Times New Roman" w:hAnsi="Times New Roman" w:cs="Times New Roman"/>
+          <w:szCs w:val="24"/>
+        </w:rPr>
+        <w:t>New credentials entered (account entered into database)</w:t>
+      </w:r>
+    </w:p>
+    <w:p>
+      <w:pPr>
+        <w:pStyle w:val="ListParagraph"/>
+        <w:numPr>
+          <w:ilvl w:val="3"/>
+          <w:numId w:val="4"/>
+        </w:numPr>
+        <w:spacing w:line="240" w:lineRule="auto"/>
+        <w:rPr>
+          <w:rFonts w:ascii="Times New Roman" w:hAnsi="Times New Roman" w:cs="Times New Roman"/>
+          <w:szCs w:val="24"/>
+        </w:rPr>
+      </w:pPr>
+      <w:r>
+        <w:rPr>
+          <w:rFonts w:ascii="Times New Roman" w:hAnsi="Times New Roman" w:cs="Times New Roman"/>
+          <w:szCs w:val="24"/>
+        </w:rPr>
+        <w:t>The account created in database, encrypted, and exists between executions</w:t>
+      </w:r>
+    </w:p>
+    <w:p>
+      <w:pPr>
+        <w:pStyle w:val="ListParagraph"/>
+        <w:numPr>
+          <w:ilvl w:val="2"/>
+          <w:numId w:val="4"/>
+        </w:numPr>
+        <w:spacing w:line="240" w:lineRule="auto"/>
+        <w:rPr>
+          <w:rFonts w:ascii="Times New Roman" w:hAnsi="Times New Roman" w:cs="Times New Roman"/>
+          <w:szCs w:val="24"/>
+        </w:rPr>
+      </w:pPr>
+      <w:r>
+        <w:rPr>
+          <w:rFonts w:ascii="Times New Roman" w:hAnsi="Times New Roman" w:cs="Times New Roman"/>
+          <w:szCs w:val="24"/>
+        </w:rPr>
+        <w:t>Account deleted</w:t>
+      </w:r>
+    </w:p>
+    <w:p>
+      <w:pPr>
+        <w:pStyle w:val="ListParagraph"/>
+        <w:numPr>
+          <w:ilvl w:val="3"/>
+          <w:numId w:val="4"/>
+        </w:numPr>
+        <w:spacing w:line="240" w:lineRule="auto"/>
+        <w:rPr>
+          <w:rFonts w:ascii="Times New Roman" w:hAnsi="Times New Roman" w:cs="Times New Roman"/>
+          <w:szCs w:val="24"/>
+        </w:rPr>
+      </w:pPr>
+      <w:r>
+        <w:rPr>
+          <w:rFonts w:ascii="Times New Roman" w:hAnsi="Times New Roman" w:cs="Times New Roman"/>
+          <w:szCs w:val="24"/>
+        </w:rPr>
+        <w:t>An account is selected and deleted.  The deleted account never returns without being added again by the user</w:t>
+      </w:r>
+    </w:p>
+    <w:p>
+      <w:pPr>
+        <w:pStyle w:val="ListParagraph"/>
+        <w:numPr>
+          <w:ilvl w:val="2"/>
+          <w:numId w:val="4"/>
+        </w:numPr>
+        <w:spacing w:line="240" w:lineRule="auto"/>
+        <w:rPr>
+          <w:rFonts w:ascii="Times New Roman" w:hAnsi="Times New Roman" w:cs="Times New Roman"/>
+          <w:szCs w:val="24"/>
+        </w:rPr>
+      </w:pPr>
+      <w:r>
+        <w:rPr>
+          <w:rFonts w:ascii="Times New Roman" w:hAnsi="Times New Roman" w:cs="Times New Roman"/>
+          <w:szCs w:val="24"/>
+        </w:rPr>
+        <w:t>All database queries are encrypted.  Data is only decrypted when being displayed on the screen</w:t>
+      </w:r>
+    </w:p>
+    <w:p>
+      <w:pPr>
+        <w:pStyle w:val="ListParagraph"/>
+        <w:numPr>
+          <w:ilvl w:val="0"/>
+          <w:numId w:val="4"/>
+        </w:numPr>
+        <w:spacing w:line="240" w:lineRule="auto"/>
+        <w:rPr>
+          <w:rFonts w:ascii="Times New Roman" w:hAnsi="Times New Roman" w:cs="Times New Roman"/>
+          <w:szCs w:val="24"/>
+        </w:rPr>
+      </w:pPr>
+      <w:r>
+        <w:rPr>
+          <w:rFonts w:ascii="Times New Roman" w:hAnsi="Times New Roman" w:cs="Times New Roman"/>
+          <w:szCs w:val="24"/>
+        </w:rPr>
+        <w:t>Task 4:</w:t>
+      </w:r>
+    </w:p>
+    <w:p>
+      <w:pPr>
+        <w:pStyle w:val="ListParagraph"/>
+        <w:numPr>
+          <w:ilvl w:val="1"/>
+          <w:numId w:val="4"/>
+        </w:numPr>
+        <w:spacing w:line="240" w:lineRule="auto"/>
+        <w:rPr>
+          <w:rFonts w:ascii="Times New Roman" w:hAnsi="Times New Roman" w:cs="Times New Roman"/>
+          <w:szCs w:val="24"/>
+        </w:rPr>
+      </w:pPr>
+      <w:r>
+        <w:rPr>
+          <w:rFonts w:ascii="Times New Roman" w:hAnsi="Times New Roman" w:cs="Times New Roman"/>
+          <w:szCs w:val="24"/>
+        </w:rPr>
+        <w:t>Log Out</w:t>
+      </w:r>
+    </w:p>
+    <w:p>
+      <w:pPr>
+        <w:pStyle w:val="ListParagraph"/>
+        <w:numPr>
+          <w:ilvl w:val="2"/>
+          <w:numId w:val="4"/>
+        </w:numPr>
+        <w:spacing w:line="240" w:lineRule="auto"/>
+        <w:rPr>
+          <w:rFonts w:ascii="Times New Roman" w:hAnsi="Times New Roman" w:cs="Times New Roman"/>
+          <w:szCs w:val="24"/>
+        </w:rPr>
+      </w:pPr>
+      <w:r>
+        <w:rPr>
+          <w:rFonts w:ascii="Times New Roman" w:hAnsi="Times New Roman" w:cs="Times New Roman"/>
+          <w:szCs w:val="24"/>
+        </w:rPr>
+        <w:t>Click “Logout”.  Software does not show any user data anymore, and a user must log in or register to use the software</w:t>
+      </w:r>
+    </w:p>
+    <w:p>
+      <w:pPr>
+        <w:spacing w:line="240" w:lineRule="auto"/>
+        <w:rPr>
+          <w:rFonts w:ascii="Times New Roman" w:hAnsi="Times New Roman" w:cs="Times New Roman"/>
+          <w:szCs w:val="24"/>
+        </w:rPr>
+      </w:pPr>
+    </w:p>
+    <w:p>
+      <w:pPr>
+        <w:spacing w:line="240" w:lineRule="auto"/>
+        <w:rPr>
+          <w:rFonts w:ascii="Times New Roman" w:hAnsi="Times New Roman" w:cs="Times New Roman"/>
+          <w:szCs w:val="24"/>
+        </w:rPr>
+      </w:pPr>
+    </w:p>
+    <w:p>
+      <w:pPr>
+        <w:spacing w:line="240" w:lineRule="auto"/>
+        <w:rPr>
+          <w:rFonts w:ascii="Times New Roman" w:hAnsi="Times New Roman" w:cs="Times New Roman"/>
+          <w:szCs w:val="24"/>
+        </w:rPr>
+      </w:pPr>
+    </w:p>
+    <w:p>
+      <w:pPr>
+        <w:spacing w:line="240" w:lineRule="auto"/>
+        <w:rPr>
+          <w:rFonts w:ascii="Times New Roman" w:hAnsi="Times New Roman" w:cs="Times New Roman"/>
+          <w:szCs w:val="24"/>
+        </w:rPr>
+      </w:pPr>
+    </w:p>
+    <w:p>
+      <w:pPr>
+        <w:spacing w:line="240" w:lineRule="auto"/>
+        <w:rPr>
+          <w:rFonts w:ascii="Times New Roman" w:hAnsi="Times New Roman" w:cs="Times New Roman"/>
+          <w:szCs w:val="24"/>
+        </w:rPr>
+      </w:pPr>
+    </w:p>
+    <w:p>
+      <w:pPr>
+        <w:spacing w:line="240" w:lineRule="auto"/>
+        <w:rPr>
+          <w:rFonts w:ascii="Times New Roman" w:hAnsi="Times New Roman" w:cs="Times New Roman"/>
+          <w:b/>
+          <w:szCs w:val="24"/>
+          <w:u w:val="single"/>
+        </w:rPr>
+      </w:pPr>
+      <w:r>
+        <w:rPr>
+          <w:rFonts w:ascii="Times New Roman" w:hAnsi="Times New Roman" w:cs="Times New Roman"/>
+          <w:b/>
+          <w:szCs w:val="24"/>
+          <w:u w:val="single"/>
+        </w:rPr>
+        <w:lastRenderedPageBreak/>
+        <w:t>Requirements Traceability Matrix</w:t>
+      </w:r>
+    </w:p>
+    <w:tbl>
+      <w:tblPr>
+        <w:tblW w:w="10940" w:type="dxa"/>
+        <w:tblLook w:val="04A0" w:firstRow="1" w:lastRow="0" w:firstColumn="1" w:lastColumn="0" w:noHBand="0" w:noVBand="1"/>
+      </w:tblPr>
+      <w:tblGrid>
+        <w:gridCol w:w="960"/>
+        <w:gridCol w:w="2480"/>
+        <w:gridCol w:w="2660"/>
+        <w:gridCol w:w="1620"/>
+        <w:gridCol w:w="1500"/>
+        <w:gridCol w:w="1720"/>
+      </w:tblGrid>
+      <w:tr>
+        <w:trPr>
+          <w:trHeight w:val="315"/>
+        </w:trPr>
+        <w:tc>
+          <w:tcPr>
+            <w:tcW w:w="960" w:type="dxa"/>
+            <w:tcBorders>
+              <w:top w:val="single" w:sz="8" w:space="0" w:color="000000"/>
+              <w:left w:val="single" w:sz="8" w:space="0" w:color="000000"/>
+              <w:bottom w:val="single" w:sz="8" w:space="0" w:color="000000"/>
+              <w:right w:val="single" w:sz="8" w:space="0" w:color="000000"/>
+            </w:tcBorders>
+            <w:shd w:val="clear" w:color="auto" w:fill="auto"/>
+            <w:noWrap/>
+            <w:vAlign w:val="bottom"/>
+            <w:hideMark/>
+          </w:tcPr>
+          <w:p>
+            <w:pPr>
+              <w:spacing w:after="0" w:line="240" w:lineRule="auto"/>
+              <w:rPr>
+                <w:rFonts w:ascii="Calibri" w:eastAsia="Times New Roman" w:hAnsi="Calibri" w:cs="Times New Roman"/>
+                <w:color w:val="000000"/>
+                <w:sz w:val="18"/>
+                <w:szCs w:val="18"/>
+              </w:rPr>
+            </w:pPr>
+            <w:r>
+              <w:rPr>
+                <w:rFonts w:ascii="Calibri" w:eastAsia="Times New Roman" w:hAnsi="Calibri" w:cs="Times New Roman"/>
+                <w:color w:val="000000"/>
+                <w:sz w:val="18"/>
+                <w:szCs w:val="18"/>
+              </w:rPr>
+              <w:t>RTM</w:t>
+            </w:r>
+          </w:p>
+        </w:tc>
+        <w:tc>
+          <w:tcPr>
+            <w:tcW w:w="2480" w:type="dxa"/>
+            <w:tcBorders>
+              <w:top w:val="single" w:sz="8" w:space="0" w:color="000000"/>
+              <w:left w:val="nil"/>
+              <w:bottom w:val="single" w:sz="8" w:space="0" w:color="000000"/>
+              <w:right w:val="single" w:sz="8" w:space="0" w:color="000000"/>
+            </w:tcBorders>
+            <w:shd w:val="clear" w:color="000000" w:fill="FF0000"/>
+            <w:noWrap/>
+            <w:vAlign w:val="bottom"/>
+            <w:hideMark/>
+          </w:tcPr>
+          <w:p>
+            <w:pPr>
+              <w:spacing w:after="0" w:line="240" w:lineRule="auto"/>
+              <w:rPr>
+                <w:rFonts w:ascii="Calibri" w:eastAsia="Times New Roman" w:hAnsi="Calibri" w:cs="Times New Roman"/>
+                <w:color w:val="000000"/>
+                <w:sz w:val="18"/>
+                <w:szCs w:val="18"/>
+              </w:rPr>
+            </w:pPr>
+            <w:r>
+              <w:rPr>
+                <w:rFonts w:ascii="Calibri" w:eastAsia="Times New Roman" w:hAnsi="Calibri" w:cs="Times New Roman"/>
+                <w:color w:val="000000"/>
+                <w:sz w:val="18"/>
+                <w:szCs w:val="18"/>
+              </w:rPr>
+              <w:t>Defect</w:t>
+            </w:r>
+          </w:p>
+        </w:tc>
+        <w:tc>
+          <w:tcPr>
+            <w:tcW w:w="2660" w:type="dxa"/>
+            <w:tcBorders>
+              <w:top w:val="single" w:sz="8" w:space="0" w:color="000000"/>
+              <w:left w:val="nil"/>
+              <w:bottom w:val="single" w:sz="8" w:space="0" w:color="000000"/>
+              <w:right w:val="single" w:sz="8" w:space="0" w:color="000000"/>
+            </w:tcBorders>
+            <w:shd w:val="clear" w:color="000000" w:fill="C00000"/>
+            <w:noWrap/>
+            <w:vAlign w:val="bottom"/>
+            <w:hideMark/>
+          </w:tcPr>
+          <w:p>
+            <w:pPr>
+              <w:spacing w:after="0" w:line="240" w:lineRule="auto"/>
+              <w:rPr>
+                <w:rFonts w:ascii="Calibri" w:eastAsia="Times New Roman" w:hAnsi="Calibri" w:cs="Times New Roman"/>
+                <w:color w:val="000000"/>
+                <w:sz w:val="18"/>
+                <w:szCs w:val="18"/>
+              </w:rPr>
+            </w:pPr>
+            <w:r>
+              <w:rPr>
+                <w:rFonts w:ascii="Calibri" w:eastAsia="Times New Roman" w:hAnsi="Calibri" w:cs="Times New Roman"/>
+                <w:color w:val="000000"/>
+                <w:sz w:val="18"/>
+                <w:szCs w:val="18"/>
+              </w:rPr>
+              <w:t>Critical Failure</w:t>
+            </w:r>
+          </w:p>
+        </w:tc>
+        <w:tc>
+          <w:tcPr>
+            <w:tcW w:w="1620" w:type="dxa"/>
+            <w:tcBorders>
+              <w:top w:val="single" w:sz="8" w:space="0" w:color="000000"/>
+              <w:left w:val="nil"/>
+              <w:bottom w:val="single" w:sz="8" w:space="0" w:color="000000"/>
+              <w:right w:val="single" w:sz="8" w:space="0" w:color="000000"/>
+            </w:tcBorders>
+            <w:shd w:val="clear" w:color="000000" w:fill="92D050"/>
+            <w:noWrap/>
+            <w:vAlign w:val="bottom"/>
+            <w:hideMark/>
+          </w:tcPr>
+          <w:p>
+            <w:pPr>
+              <w:spacing w:after="0" w:line="240" w:lineRule="auto"/>
+              <w:rPr>
+                <w:rFonts w:ascii="Calibri" w:eastAsia="Times New Roman" w:hAnsi="Calibri" w:cs="Times New Roman"/>
+                <w:color w:val="000000"/>
+                <w:sz w:val="18"/>
+                <w:szCs w:val="18"/>
+              </w:rPr>
+            </w:pPr>
+            <w:r>
+              <w:rPr>
+                <w:rFonts w:ascii="Calibri" w:eastAsia="Times New Roman" w:hAnsi="Calibri" w:cs="Times New Roman"/>
+                <w:color w:val="000000"/>
+                <w:sz w:val="18"/>
+                <w:szCs w:val="18"/>
+              </w:rPr>
+              <w:t>Repaired Failure</w:t>
+            </w:r>
+          </w:p>
+        </w:tc>
+        <w:tc>
+          <w:tcPr>
+            <w:tcW w:w="1500" w:type="dxa"/>
+            <w:tcBorders>
+              <w:top w:val="single" w:sz="8" w:space="0" w:color="000000"/>
+              <w:left w:val="nil"/>
+              <w:bottom w:val="single" w:sz="8" w:space="0" w:color="000000"/>
+              <w:right w:val="single" w:sz="8" w:space="0" w:color="000000"/>
+            </w:tcBorders>
+            <w:shd w:val="clear" w:color="auto" w:fill="auto"/>
+            <w:noWrap/>
+            <w:vAlign w:val="bottom"/>
+            <w:hideMark/>
+          </w:tcPr>
+          <w:p>
+            <w:pPr>
+              <w:spacing w:after="0" w:line="240" w:lineRule="auto"/>
+              <w:rPr>
+                <w:rFonts w:ascii="Calibri" w:eastAsia="Times New Roman" w:hAnsi="Calibri" w:cs="Times New Roman"/>
+                <w:color w:val="000000"/>
+                <w:sz w:val="18"/>
+                <w:szCs w:val="18"/>
+              </w:rPr>
+            </w:pPr>
+            <w:r>
+              <w:rPr>
+                <w:rFonts w:ascii="Calibri" w:eastAsia="Times New Roman" w:hAnsi="Calibri" w:cs="Times New Roman"/>
+                <w:color w:val="000000"/>
+                <w:sz w:val="18"/>
+                <w:szCs w:val="18"/>
+              </w:rPr>
+              <w:t> </w:t>
+            </w:r>
+          </w:p>
+        </w:tc>
+        <w:tc>
+          <w:tcPr>
+            <w:tcW w:w="1720" w:type="dxa"/>
+            <w:tcBorders>
+              <w:top w:val="single" w:sz="8" w:space="0" w:color="000000"/>
+              <w:left w:val="nil"/>
+              <w:bottom w:val="single" w:sz="8" w:space="0" w:color="000000"/>
+              <w:right w:val="single" w:sz="8" w:space="0" w:color="000000"/>
+            </w:tcBorders>
+            <w:shd w:val="clear" w:color="auto" w:fill="auto"/>
+            <w:noWrap/>
+            <w:vAlign w:val="bottom"/>
+            <w:hideMark/>
+          </w:tcPr>
+          <w:p>
+            <w:pPr>
+              <w:spacing w:after="0" w:line="240" w:lineRule="auto"/>
+              <w:rPr>
+                <w:rFonts w:ascii="Calibri" w:eastAsia="Times New Roman" w:hAnsi="Calibri" w:cs="Times New Roman"/>
+                <w:color w:val="000000"/>
+                <w:sz w:val="18"/>
+                <w:szCs w:val="18"/>
+              </w:rPr>
+            </w:pPr>
+            <w:r>
+              <w:rPr>
+                <w:rFonts w:ascii="Calibri" w:eastAsia="Times New Roman" w:hAnsi="Calibri" w:cs="Times New Roman"/>
+                <w:color w:val="000000"/>
+                <w:sz w:val="18"/>
+                <w:szCs w:val="18"/>
+              </w:rPr>
+              <w:t> </w:t>
+            </w:r>
+          </w:p>
+        </w:tc>
+      </w:tr>
+      <w:tr>
+        <w:trPr>
+          <w:trHeight w:val="315"/>
+        </w:trPr>
+        <w:tc>
+          <w:tcPr>
+            <w:tcW w:w="960" w:type="dxa"/>
+            <w:tcBorders>
+              <w:top w:val="nil"/>
+              <w:left w:val="single" w:sz="8" w:space="0" w:color="000000"/>
+              <w:bottom w:val="single" w:sz="8" w:space="0" w:color="000000"/>
+              <w:right w:val="single" w:sz="8" w:space="0" w:color="000000"/>
+            </w:tcBorders>
+            <w:shd w:val="clear" w:color="auto" w:fill="auto"/>
+            <w:noWrap/>
+            <w:vAlign w:val="bottom"/>
+            <w:hideMark/>
+          </w:tcPr>
+          <w:p>
+            <w:pPr>
+              <w:spacing w:after="0" w:line="240" w:lineRule="auto"/>
+              <w:rPr>
+                <w:rFonts w:ascii="Calibri" w:eastAsia="Times New Roman" w:hAnsi="Calibri" w:cs="Times New Roman"/>
+                <w:color w:val="000000"/>
+                <w:sz w:val="18"/>
+                <w:szCs w:val="18"/>
+              </w:rPr>
+            </w:pPr>
+            <w:r>
+              <w:rPr>
+                <w:rFonts w:ascii="Calibri" w:eastAsia="Times New Roman" w:hAnsi="Calibri" w:cs="Times New Roman"/>
+                <w:color w:val="000000"/>
+                <w:sz w:val="18"/>
+                <w:szCs w:val="18"/>
+              </w:rPr>
+              <w:t> </w:t>
+            </w:r>
+          </w:p>
+        </w:tc>
+        <w:tc>
+          <w:tcPr>
+            <w:tcW w:w="2480" w:type="dxa"/>
+            <w:tcBorders>
+              <w:top w:val="nil"/>
+              <w:left w:val="nil"/>
+              <w:bottom w:val="single" w:sz="8" w:space="0" w:color="000000"/>
+              <w:right w:val="single" w:sz="8" w:space="0" w:color="000000"/>
+            </w:tcBorders>
+            <w:shd w:val="clear" w:color="auto" w:fill="auto"/>
+            <w:noWrap/>
+            <w:vAlign w:val="bottom"/>
+            <w:hideMark/>
+          </w:tcPr>
+          <w:p>
+            <w:pPr>
+              <w:spacing w:after="0" w:line="240" w:lineRule="auto"/>
+              <w:rPr>
+                <w:rFonts w:ascii="Calibri" w:eastAsia="Times New Roman" w:hAnsi="Calibri" w:cs="Times New Roman"/>
+                <w:color w:val="000000"/>
+                <w:sz w:val="18"/>
+                <w:szCs w:val="18"/>
+              </w:rPr>
+            </w:pPr>
+            <w:r>
+              <w:rPr>
+                <w:rFonts w:ascii="Calibri" w:eastAsia="Times New Roman" w:hAnsi="Calibri" w:cs="Times New Roman"/>
+                <w:color w:val="000000"/>
+                <w:sz w:val="18"/>
+                <w:szCs w:val="18"/>
+              </w:rPr>
+              <w:t> </w:t>
+            </w:r>
+          </w:p>
+        </w:tc>
+        <w:tc>
+          <w:tcPr>
+            <w:tcW w:w="2660" w:type="dxa"/>
+            <w:tcBorders>
+              <w:top w:val="nil"/>
+              <w:left w:val="nil"/>
+              <w:bottom w:val="single" w:sz="8" w:space="0" w:color="000000"/>
+              <w:right w:val="single" w:sz="8" w:space="0" w:color="000000"/>
+            </w:tcBorders>
+            <w:shd w:val="clear" w:color="auto" w:fill="auto"/>
+            <w:noWrap/>
+            <w:vAlign w:val="bottom"/>
+            <w:hideMark/>
+          </w:tcPr>
+          <w:p>
+            <w:pPr>
+              <w:spacing w:after="0" w:line="240" w:lineRule="auto"/>
+              <w:rPr>
+                <w:rFonts w:ascii="Calibri" w:eastAsia="Times New Roman" w:hAnsi="Calibri" w:cs="Times New Roman"/>
+                <w:color w:val="000000"/>
+                <w:sz w:val="18"/>
+                <w:szCs w:val="18"/>
+              </w:rPr>
+            </w:pPr>
+            <w:r>
+              <w:rPr>
+                <w:rFonts w:ascii="Calibri" w:eastAsia="Times New Roman" w:hAnsi="Calibri" w:cs="Times New Roman"/>
+                <w:color w:val="000000"/>
+                <w:sz w:val="18"/>
+                <w:szCs w:val="18"/>
+              </w:rPr>
+              <w:t> </w:t>
+            </w:r>
+          </w:p>
+        </w:tc>
+        <w:tc>
+          <w:tcPr>
+            <w:tcW w:w="1620" w:type="dxa"/>
+            <w:tcBorders>
+              <w:top w:val="nil"/>
+              <w:left w:val="nil"/>
+              <w:bottom w:val="single" w:sz="8" w:space="0" w:color="000000"/>
+              <w:right w:val="single" w:sz="8" w:space="0" w:color="000000"/>
+            </w:tcBorders>
+            <w:shd w:val="clear" w:color="auto" w:fill="auto"/>
+            <w:noWrap/>
+            <w:vAlign w:val="bottom"/>
+            <w:hideMark/>
+          </w:tcPr>
+          <w:p>
+            <w:pPr>
+              <w:spacing w:after="0" w:line="240" w:lineRule="auto"/>
+              <w:rPr>
+                <w:rFonts w:ascii="Calibri" w:eastAsia="Times New Roman" w:hAnsi="Calibri" w:cs="Times New Roman"/>
+                <w:color w:val="000000"/>
+                <w:sz w:val="18"/>
+                <w:szCs w:val="18"/>
+              </w:rPr>
+            </w:pPr>
+            <w:r>
+              <w:rPr>
+                <w:rFonts w:ascii="Calibri" w:eastAsia="Times New Roman" w:hAnsi="Calibri" w:cs="Times New Roman"/>
+                <w:color w:val="000000"/>
+                <w:sz w:val="18"/>
+                <w:szCs w:val="18"/>
+              </w:rPr>
+              <w:t> </w:t>
+            </w:r>
+          </w:p>
+        </w:tc>
+        <w:tc>
+          <w:tcPr>
+            <w:tcW w:w="1500" w:type="dxa"/>
+            <w:tcBorders>
+              <w:top w:val="nil"/>
+              <w:left w:val="nil"/>
+              <w:bottom w:val="single" w:sz="8" w:space="0" w:color="000000"/>
+              <w:right w:val="single" w:sz="8" w:space="0" w:color="000000"/>
+            </w:tcBorders>
+            <w:shd w:val="clear" w:color="auto" w:fill="auto"/>
+            <w:noWrap/>
+            <w:vAlign w:val="bottom"/>
+            <w:hideMark/>
+          </w:tcPr>
+          <w:p>
+            <w:pPr>
+              <w:spacing w:after="0" w:line="240" w:lineRule="auto"/>
+              <w:rPr>
+                <w:rFonts w:ascii="Calibri" w:eastAsia="Times New Roman" w:hAnsi="Calibri" w:cs="Times New Roman"/>
+                <w:color w:val="000000"/>
+                <w:sz w:val="18"/>
+                <w:szCs w:val="18"/>
+              </w:rPr>
+            </w:pPr>
+            <w:r>
+              <w:rPr>
+                <w:rFonts w:ascii="Calibri" w:eastAsia="Times New Roman" w:hAnsi="Calibri" w:cs="Times New Roman"/>
+                <w:color w:val="000000"/>
+                <w:sz w:val="18"/>
+                <w:szCs w:val="18"/>
+              </w:rPr>
+              <w:t> </w:t>
+            </w:r>
+          </w:p>
+        </w:tc>
+        <w:tc>
+          <w:tcPr>
+            <w:tcW w:w="1720" w:type="dxa"/>
+            <w:tcBorders>
+              <w:top w:val="nil"/>
+              <w:left w:val="nil"/>
+              <w:bottom w:val="single" w:sz="8" w:space="0" w:color="000000"/>
+              <w:right w:val="single" w:sz="8" w:space="0" w:color="000000"/>
+            </w:tcBorders>
+            <w:shd w:val="clear" w:color="auto" w:fill="auto"/>
+            <w:noWrap/>
+            <w:vAlign w:val="bottom"/>
+            <w:hideMark/>
+          </w:tcPr>
+          <w:p>
+            <w:pPr>
+              <w:spacing w:after="0" w:line="240" w:lineRule="auto"/>
+              <w:rPr>
+                <w:rFonts w:ascii="Calibri" w:eastAsia="Times New Roman" w:hAnsi="Calibri" w:cs="Times New Roman"/>
+                <w:color w:val="000000"/>
+                <w:sz w:val="18"/>
+                <w:szCs w:val="18"/>
+              </w:rPr>
+            </w:pPr>
+            <w:r>
+              <w:rPr>
+                <w:rFonts w:ascii="Calibri" w:eastAsia="Times New Roman" w:hAnsi="Calibri" w:cs="Times New Roman"/>
+                <w:color w:val="000000"/>
+                <w:sz w:val="18"/>
+                <w:szCs w:val="18"/>
+              </w:rPr>
+              <w:t> </w:t>
+            </w:r>
+          </w:p>
+        </w:tc>
+      </w:tr>
+      <w:tr>
+        <w:trPr>
+          <w:trHeight w:val="315"/>
+        </w:trPr>
+        <w:tc>
+          <w:tcPr>
+            <w:tcW w:w="960" w:type="dxa"/>
+            <w:tcBorders>
+              <w:top w:val="nil"/>
+              <w:left w:val="single" w:sz="8" w:space="0" w:color="000000"/>
+              <w:bottom w:val="single" w:sz="8" w:space="0" w:color="000000"/>
+              <w:right w:val="single" w:sz="8" w:space="0" w:color="000000"/>
+            </w:tcBorders>
+            <w:shd w:val="clear" w:color="000000" w:fill="FF3399"/>
+            <w:noWrap/>
+            <w:vAlign w:val="bottom"/>
+            <w:hideMark/>
+          </w:tcPr>
+          <w:p>
+            <w:pPr>
+              <w:spacing w:after="0" w:line="240" w:lineRule="auto"/>
+              <w:rPr>
+                <w:rFonts w:ascii="Calibri" w:eastAsia="Times New Roman" w:hAnsi="Calibri" w:cs="Times New Roman"/>
+                <w:color w:val="000000"/>
+                <w:sz w:val="18"/>
+                <w:szCs w:val="18"/>
+              </w:rPr>
+            </w:pPr>
+            <w:r>
+              <w:rPr>
+                <w:rFonts w:ascii="Calibri" w:eastAsia="Times New Roman" w:hAnsi="Calibri" w:cs="Times New Roman"/>
+                <w:color w:val="000000"/>
+                <w:sz w:val="18"/>
+                <w:szCs w:val="18"/>
+              </w:rPr>
+              <w:t>Test Case</w:t>
+            </w:r>
+          </w:p>
+        </w:tc>
+        <w:tc>
+          <w:tcPr>
+            <w:tcW w:w="2480" w:type="dxa"/>
+            <w:tcBorders>
+              <w:top w:val="nil"/>
+              <w:left w:val="nil"/>
+              <w:bottom w:val="single" w:sz="8" w:space="0" w:color="000000"/>
+              <w:right w:val="single" w:sz="8" w:space="0" w:color="000000"/>
+            </w:tcBorders>
+            <w:shd w:val="clear" w:color="000000" w:fill="FF3399"/>
+            <w:noWrap/>
+            <w:vAlign w:val="bottom"/>
+            <w:hideMark/>
+          </w:tcPr>
+          <w:p>
+            <w:pPr>
+              <w:spacing w:after="0" w:line="240" w:lineRule="auto"/>
+              <w:rPr>
+                <w:rFonts w:ascii="Calibri" w:eastAsia="Times New Roman" w:hAnsi="Calibri" w:cs="Times New Roman"/>
+                <w:color w:val="000000"/>
+                <w:sz w:val="18"/>
+                <w:szCs w:val="18"/>
+              </w:rPr>
+            </w:pPr>
+            <w:r>
+              <w:rPr>
+                <w:rFonts w:ascii="Calibri" w:eastAsia="Times New Roman" w:hAnsi="Calibri" w:cs="Times New Roman"/>
+                <w:color w:val="000000"/>
+                <w:sz w:val="18"/>
+                <w:szCs w:val="18"/>
+              </w:rPr>
+              <w:t>Scenario</w:t>
+            </w:r>
+          </w:p>
+        </w:tc>
+        <w:tc>
+          <w:tcPr>
+            <w:tcW w:w="2660" w:type="dxa"/>
+            <w:tcBorders>
+              <w:top w:val="nil"/>
+              <w:left w:val="nil"/>
+              <w:bottom w:val="single" w:sz="8" w:space="0" w:color="000000"/>
+              <w:right w:val="single" w:sz="8" w:space="0" w:color="000000"/>
+            </w:tcBorders>
+            <w:shd w:val="clear" w:color="000000" w:fill="FF3399"/>
+            <w:noWrap/>
+            <w:vAlign w:val="bottom"/>
+            <w:hideMark/>
+          </w:tcPr>
+          <w:p>
+            <w:pPr>
+              <w:spacing w:after="0" w:line="240" w:lineRule="auto"/>
+              <w:rPr>
+                <w:rFonts w:ascii="Calibri" w:eastAsia="Times New Roman" w:hAnsi="Calibri" w:cs="Times New Roman"/>
+                <w:color w:val="000000"/>
+                <w:sz w:val="18"/>
+                <w:szCs w:val="18"/>
+              </w:rPr>
+            </w:pPr>
+            <w:r>
+              <w:rPr>
+                <w:rFonts w:ascii="Calibri" w:eastAsia="Times New Roman" w:hAnsi="Calibri" w:cs="Times New Roman"/>
+                <w:color w:val="000000"/>
+                <w:sz w:val="18"/>
+                <w:szCs w:val="18"/>
+              </w:rPr>
+              <w:t>Steps</w:t>
+            </w:r>
+          </w:p>
+        </w:tc>
+        <w:tc>
+          <w:tcPr>
+            <w:tcW w:w="1620" w:type="dxa"/>
+            <w:tcBorders>
+              <w:top w:val="nil"/>
+              <w:left w:val="nil"/>
+              <w:bottom w:val="single" w:sz="8" w:space="0" w:color="000000"/>
+              <w:right w:val="single" w:sz="8" w:space="0" w:color="000000"/>
+            </w:tcBorders>
+            <w:shd w:val="clear" w:color="000000" w:fill="FF3399"/>
+            <w:noWrap/>
+            <w:vAlign w:val="bottom"/>
+            <w:hideMark/>
+          </w:tcPr>
+          <w:p>
+            <w:pPr>
+              <w:spacing w:after="0" w:line="240" w:lineRule="auto"/>
+              <w:rPr>
+                <w:rFonts w:ascii="Calibri" w:eastAsia="Times New Roman" w:hAnsi="Calibri" w:cs="Times New Roman"/>
+                <w:color w:val="000000"/>
+                <w:sz w:val="18"/>
+                <w:szCs w:val="18"/>
+              </w:rPr>
+            </w:pPr>
+            <w:r>
+              <w:rPr>
+                <w:rFonts w:ascii="Calibri" w:eastAsia="Times New Roman" w:hAnsi="Calibri" w:cs="Times New Roman"/>
+                <w:color w:val="000000"/>
+                <w:sz w:val="18"/>
+                <w:szCs w:val="18"/>
+              </w:rPr>
+              <w:t>Test Data</w:t>
+            </w:r>
+          </w:p>
+        </w:tc>
+        <w:tc>
+          <w:tcPr>
+            <w:tcW w:w="1500" w:type="dxa"/>
+            <w:tcBorders>
+              <w:top w:val="nil"/>
+              <w:left w:val="nil"/>
+              <w:bottom w:val="single" w:sz="8" w:space="0" w:color="000000"/>
+              <w:right w:val="single" w:sz="8" w:space="0" w:color="000000"/>
+            </w:tcBorders>
+            <w:shd w:val="clear" w:color="000000" w:fill="FF3399"/>
+            <w:noWrap/>
+            <w:vAlign w:val="bottom"/>
+            <w:hideMark/>
+          </w:tcPr>
+          <w:p>
+            <w:pPr>
+              <w:spacing w:after="0" w:line="240" w:lineRule="auto"/>
+              <w:rPr>
+                <w:rFonts w:ascii="Calibri" w:eastAsia="Times New Roman" w:hAnsi="Calibri" w:cs="Times New Roman"/>
+                <w:color w:val="000000"/>
+                <w:sz w:val="18"/>
+                <w:szCs w:val="18"/>
+              </w:rPr>
+            </w:pPr>
+            <w:r>
+              <w:rPr>
+                <w:rFonts w:ascii="Calibri" w:eastAsia="Times New Roman" w:hAnsi="Calibri" w:cs="Times New Roman"/>
+                <w:color w:val="000000"/>
+                <w:sz w:val="18"/>
+                <w:szCs w:val="18"/>
+              </w:rPr>
+              <w:t>Result</w:t>
+            </w:r>
+          </w:p>
+        </w:tc>
+        <w:tc>
+          <w:tcPr>
+            <w:tcW w:w="1720" w:type="dxa"/>
+            <w:tcBorders>
+              <w:top w:val="nil"/>
+              <w:left w:val="nil"/>
+              <w:bottom w:val="single" w:sz="8" w:space="0" w:color="000000"/>
+              <w:right w:val="single" w:sz="8" w:space="0" w:color="000000"/>
+            </w:tcBorders>
+            <w:shd w:val="clear" w:color="000000" w:fill="FF3399"/>
+            <w:noWrap/>
+            <w:vAlign w:val="bottom"/>
+            <w:hideMark/>
+          </w:tcPr>
+          <w:p>
+            <w:pPr>
+              <w:spacing w:after="0" w:line="240" w:lineRule="auto"/>
+              <w:rPr>
+                <w:rFonts w:ascii="Calibri" w:eastAsia="Times New Roman" w:hAnsi="Calibri" w:cs="Times New Roman"/>
+                <w:color w:val="000000"/>
+                <w:sz w:val="18"/>
+                <w:szCs w:val="18"/>
+              </w:rPr>
+            </w:pPr>
+            <w:r>
+              <w:rPr>
+                <w:rFonts w:ascii="Calibri" w:eastAsia="Times New Roman" w:hAnsi="Calibri" w:cs="Times New Roman"/>
+                <w:color w:val="000000"/>
+                <w:sz w:val="18"/>
+                <w:szCs w:val="18"/>
+              </w:rPr>
+              <w:t>Defects</w:t>
+            </w:r>
+          </w:p>
+        </w:tc>
+      </w:tr>
+      <w:tr>
+        <w:trPr>
+          <w:trHeight w:val="495"/>
+        </w:trPr>
+        <w:tc>
+          <w:tcPr>
+            <w:tcW w:w="960" w:type="dxa"/>
+            <w:tcBorders>
+              <w:top w:val="nil"/>
+              <w:left w:val="single" w:sz="8" w:space="0" w:color="000000"/>
+              <w:bottom w:val="single" w:sz="8" w:space="0" w:color="000000"/>
+              <w:right w:val="single" w:sz="8" w:space="0" w:color="000000"/>
+            </w:tcBorders>
+            <w:shd w:val="clear" w:color="auto" w:fill="auto"/>
+            <w:noWrap/>
+            <w:vAlign w:val="center"/>
+            <w:hideMark/>
+          </w:tcPr>
+          <w:p>
+            <w:pPr>
+              <w:spacing w:after="0" w:line="240" w:lineRule="auto"/>
+              <w:rPr>
+                <w:rFonts w:ascii="Calibri" w:eastAsia="Times New Roman" w:hAnsi="Calibri" w:cs="Times New Roman"/>
+                <w:color w:val="000000"/>
+                <w:sz w:val="18"/>
+                <w:szCs w:val="18"/>
+              </w:rPr>
+            </w:pPr>
+            <w:r>
+              <w:rPr>
+                <w:rFonts w:ascii="Calibri" w:eastAsia="Times New Roman" w:hAnsi="Calibri" w:cs="Times New Roman"/>
+                <w:color w:val="000000"/>
+                <w:sz w:val="18"/>
+                <w:szCs w:val="18"/>
+              </w:rPr>
+              <w:t>1</w:t>
+            </w:r>
+          </w:p>
+        </w:tc>
+        <w:tc>
+          <w:tcPr>
+            <w:tcW w:w="2480" w:type="dxa"/>
+            <w:tcBorders>
+              <w:top w:val="nil"/>
+              <w:left w:val="nil"/>
+              <w:bottom w:val="single" w:sz="8" w:space="0" w:color="000000"/>
+              <w:right w:val="single" w:sz="8" w:space="0" w:color="000000"/>
+            </w:tcBorders>
+            <w:shd w:val="clear" w:color="auto" w:fill="auto"/>
+            <w:noWrap/>
+            <w:vAlign w:val="center"/>
+            <w:hideMark/>
+          </w:tcPr>
+          <w:p>
+            <w:pPr>
+              <w:spacing w:after="0" w:line="240" w:lineRule="auto"/>
+              <w:rPr>
+                <w:rFonts w:ascii="Calibri" w:eastAsia="Times New Roman" w:hAnsi="Calibri" w:cs="Times New Roman"/>
+                <w:color w:val="000000"/>
+                <w:sz w:val="18"/>
+                <w:szCs w:val="18"/>
+              </w:rPr>
+            </w:pPr>
+            <w:r>
+              <w:rPr>
+                <w:rFonts w:ascii="Calibri" w:eastAsia="Times New Roman" w:hAnsi="Calibri" w:cs="Times New Roman"/>
+                <w:color w:val="000000"/>
+                <w:sz w:val="18"/>
+                <w:szCs w:val="18"/>
+              </w:rPr>
+              <w:t>Log In</w:t>
+            </w:r>
+          </w:p>
+        </w:tc>
+        <w:tc>
+          <w:tcPr>
+            <w:tcW w:w="2660" w:type="dxa"/>
+            <w:tcBorders>
+              <w:top w:val="nil"/>
+              <w:left w:val="nil"/>
+              <w:bottom w:val="single" w:sz="8" w:space="0" w:color="000000"/>
+              <w:right w:val="single" w:sz="8" w:space="0" w:color="000000"/>
+            </w:tcBorders>
+            <w:shd w:val="clear" w:color="auto" w:fill="auto"/>
+            <w:vAlign w:val="center"/>
+            <w:hideMark/>
+          </w:tcPr>
+          <w:p>
+            <w:pPr>
+              <w:spacing w:after="0" w:line="240" w:lineRule="auto"/>
+              <w:rPr>
+                <w:rFonts w:ascii="Calibri" w:eastAsia="Times New Roman" w:hAnsi="Calibri" w:cs="Times New Roman"/>
+                <w:color w:val="000000"/>
+                <w:sz w:val="18"/>
+                <w:szCs w:val="18"/>
+              </w:rPr>
+            </w:pPr>
+            <w:r>
+              <w:rPr>
+                <w:rFonts w:ascii="Calibri" w:eastAsia="Times New Roman" w:hAnsi="Calibri" w:cs="Times New Roman"/>
+                <w:color w:val="000000"/>
+                <w:sz w:val="18"/>
+                <w:szCs w:val="18"/>
+              </w:rPr>
+              <w:t>1) Open Application</w:t>
+            </w:r>
+            <w:r>
+              <w:rPr>
+                <w:rFonts w:ascii="Calibri" w:eastAsia="Times New Roman" w:hAnsi="Calibri" w:cs="Times New Roman"/>
+                <w:color w:val="000000"/>
+                <w:sz w:val="18"/>
+                <w:szCs w:val="18"/>
+              </w:rPr>
+              <w:br/>
+              <w:t>2) Enter Login Credentials</w:t>
+            </w:r>
+          </w:p>
+        </w:tc>
+        <w:tc>
+          <w:tcPr>
+            <w:tcW w:w="1620" w:type="dxa"/>
+            <w:tcBorders>
+              <w:top w:val="nil"/>
+              <w:left w:val="nil"/>
+              <w:bottom w:val="single" w:sz="8" w:space="0" w:color="000000"/>
+              <w:right w:val="single" w:sz="8" w:space="0" w:color="000000"/>
+            </w:tcBorders>
+            <w:shd w:val="clear" w:color="auto" w:fill="auto"/>
+            <w:vAlign w:val="center"/>
+            <w:hideMark/>
+          </w:tcPr>
+          <w:p>
+            <w:pPr>
+              <w:spacing w:after="0" w:line="240" w:lineRule="auto"/>
+              <w:rPr>
+                <w:rFonts w:ascii="Calibri" w:eastAsia="Times New Roman" w:hAnsi="Calibri" w:cs="Times New Roman"/>
+                <w:color w:val="000000"/>
+                <w:sz w:val="18"/>
+                <w:szCs w:val="18"/>
+              </w:rPr>
+            </w:pPr>
+            <w:r>
+              <w:rPr>
+                <w:rFonts w:ascii="Calibri" w:eastAsia="Times New Roman" w:hAnsi="Calibri" w:cs="Times New Roman"/>
+                <w:color w:val="000000"/>
+                <w:sz w:val="18"/>
+                <w:szCs w:val="18"/>
+              </w:rPr>
+              <w:t>id = kurt</w:t>
+            </w:r>
+            <w:r>
+              <w:rPr>
+                <w:rFonts w:ascii="Calibri" w:eastAsia="Times New Roman" w:hAnsi="Calibri" w:cs="Times New Roman"/>
+                <w:color w:val="000000"/>
+                <w:sz w:val="18"/>
+                <w:szCs w:val="18"/>
+              </w:rPr>
+              <w:br/>
+              <w:t>pw = kurt</w:t>
+            </w:r>
+          </w:p>
+        </w:tc>
+        <w:tc>
+          <w:tcPr>
+            <w:tcW w:w="1500" w:type="dxa"/>
+            <w:tcBorders>
+              <w:top w:val="nil"/>
+              <w:left w:val="nil"/>
+              <w:bottom w:val="single" w:sz="8" w:space="0" w:color="000000"/>
+              <w:right w:val="single" w:sz="8" w:space="0" w:color="000000"/>
+            </w:tcBorders>
+            <w:shd w:val="clear" w:color="auto" w:fill="auto"/>
+            <w:noWrap/>
+            <w:vAlign w:val="center"/>
+            <w:hideMark/>
+          </w:tcPr>
+          <w:p>
+            <w:pPr>
+              <w:spacing w:after="0" w:line="240" w:lineRule="auto"/>
+              <w:rPr>
+                <w:rFonts w:ascii="Calibri" w:eastAsia="Times New Roman" w:hAnsi="Calibri" w:cs="Times New Roman"/>
+                <w:color w:val="000000"/>
+                <w:sz w:val="18"/>
+                <w:szCs w:val="18"/>
+              </w:rPr>
+            </w:pPr>
+            <w:r>
+              <w:rPr>
+                <w:rFonts w:ascii="Calibri" w:eastAsia="Times New Roman" w:hAnsi="Calibri" w:cs="Times New Roman"/>
+                <w:color w:val="000000"/>
+                <w:sz w:val="18"/>
+                <w:szCs w:val="18"/>
+              </w:rPr>
+              <w:t>Pass</w:t>
+            </w:r>
+          </w:p>
+        </w:tc>
+        <w:tc>
+          <w:tcPr>
+            <w:tcW w:w="1720" w:type="dxa"/>
+            <w:tcBorders>
+              <w:top w:val="nil"/>
+              <w:left w:val="nil"/>
+              <w:bottom w:val="single" w:sz="8" w:space="0" w:color="000000"/>
+              <w:right w:val="single" w:sz="8" w:space="0" w:color="000000"/>
+            </w:tcBorders>
+            <w:shd w:val="clear" w:color="auto" w:fill="auto"/>
+            <w:noWrap/>
+            <w:vAlign w:val="bottom"/>
+            <w:hideMark/>
+          </w:tcPr>
+          <w:p>
+            <w:pPr>
+              <w:spacing w:after="0" w:line="240" w:lineRule="auto"/>
+              <w:rPr>
+                <w:rFonts w:ascii="Calibri" w:eastAsia="Times New Roman" w:hAnsi="Calibri" w:cs="Times New Roman"/>
+                <w:color w:val="000000"/>
+                <w:sz w:val="18"/>
+                <w:szCs w:val="18"/>
+              </w:rPr>
+            </w:pPr>
+            <w:r>
+              <w:rPr>
+                <w:rFonts w:ascii="Calibri" w:eastAsia="Times New Roman" w:hAnsi="Calibri" w:cs="Times New Roman"/>
+                <w:color w:val="000000"/>
+                <w:sz w:val="18"/>
+                <w:szCs w:val="18"/>
+              </w:rPr>
+              <w:t> </w:t>
+            </w:r>
+          </w:p>
+        </w:tc>
+      </w:tr>
+      <w:tr>
+        <w:trPr>
+          <w:trHeight w:val="735"/>
+        </w:trPr>
+        <w:tc>
+          <w:tcPr>
+            <w:tcW w:w="960" w:type="dxa"/>
+            <w:tcBorders>
+              <w:top w:val="nil"/>
+              <w:left w:val="single" w:sz="8" w:space="0" w:color="000000"/>
+              <w:bottom w:val="single" w:sz="8" w:space="0" w:color="000000"/>
+              <w:right w:val="single" w:sz="8" w:space="0" w:color="000000"/>
+            </w:tcBorders>
+            <w:shd w:val="clear" w:color="auto" w:fill="auto"/>
+            <w:noWrap/>
+            <w:vAlign w:val="center"/>
+            <w:hideMark/>
+          </w:tcPr>
+          <w:p>
+            <w:pPr>
+              <w:spacing w:after="0" w:line="240" w:lineRule="auto"/>
+              <w:rPr>
+                <w:rFonts w:ascii="Calibri" w:eastAsia="Times New Roman" w:hAnsi="Calibri" w:cs="Times New Roman"/>
+                <w:color w:val="000000"/>
+                <w:sz w:val="18"/>
+                <w:szCs w:val="18"/>
+              </w:rPr>
+            </w:pPr>
+            <w:r>
+              <w:rPr>
+                <w:rFonts w:ascii="Calibri" w:eastAsia="Times New Roman" w:hAnsi="Calibri" w:cs="Times New Roman"/>
+                <w:color w:val="000000"/>
+                <w:sz w:val="18"/>
+                <w:szCs w:val="18"/>
+              </w:rPr>
+              <w:t>2</w:t>
+            </w:r>
+          </w:p>
+        </w:tc>
+        <w:tc>
+          <w:tcPr>
+            <w:tcW w:w="2480" w:type="dxa"/>
+            <w:tcBorders>
+              <w:top w:val="nil"/>
+              <w:left w:val="nil"/>
+              <w:bottom w:val="single" w:sz="8" w:space="0" w:color="000000"/>
+              <w:right w:val="single" w:sz="8" w:space="0" w:color="000000"/>
+            </w:tcBorders>
+            <w:shd w:val="clear" w:color="auto" w:fill="auto"/>
+            <w:vAlign w:val="center"/>
+            <w:hideMark/>
+          </w:tcPr>
+          <w:p>
+            <w:pPr>
+              <w:spacing w:after="0" w:line="240" w:lineRule="auto"/>
+              <w:rPr>
+                <w:rFonts w:ascii="Calibri" w:eastAsia="Times New Roman" w:hAnsi="Calibri" w:cs="Times New Roman"/>
+                <w:color w:val="000000"/>
+                <w:sz w:val="18"/>
+                <w:szCs w:val="18"/>
+              </w:rPr>
+            </w:pPr>
+            <w:r>
+              <w:rPr>
+                <w:rFonts w:ascii="Calibri" w:eastAsia="Times New Roman" w:hAnsi="Calibri" w:cs="Times New Roman"/>
+                <w:color w:val="000000"/>
+                <w:sz w:val="18"/>
+                <w:szCs w:val="18"/>
+              </w:rPr>
+              <w:t>Add Account to Database</w:t>
+            </w:r>
+            <w:r>
+              <w:rPr>
+                <w:rFonts w:ascii="Calibri" w:eastAsia="Times New Roman" w:hAnsi="Calibri" w:cs="Times New Roman"/>
+                <w:color w:val="000000"/>
+                <w:sz w:val="18"/>
+                <w:szCs w:val="18"/>
+              </w:rPr>
+              <w:br/>
+              <w:t>For Existing Users</w:t>
+            </w:r>
+          </w:p>
+        </w:tc>
+        <w:tc>
+          <w:tcPr>
+            <w:tcW w:w="2660" w:type="dxa"/>
+            <w:tcBorders>
+              <w:top w:val="nil"/>
+              <w:left w:val="nil"/>
+              <w:bottom w:val="single" w:sz="8" w:space="0" w:color="000000"/>
+              <w:right w:val="single" w:sz="8" w:space="0" w:color="000000"/>
+            </w:tcBorders>
+            <w:shd w:val="clear" w:color="auto" w:fill="auto"/>
+            <w:vAlign w:val="center"/>
+            <w:hideMark/>
+          </w:tcPr>
+          <w:p>
+            <w:pPr>
+              <w:spacing w:after="0" w:line="240" w:lineRule="auto"/>
+              <w:rPr>
+                <w:rFonts w:ascii="Calibri" w:eastAsia="Times New Roman" w:hAnsi="Calibri" w:cs="Times New Roman"/>
+                <w:color w:val="000000"/>
+                <w:sz w:val="18"/>
+                <w:szCs w:val="18"/>
+              </w:rPr>
+            </w:pPr>
+            <w:r>
+              <w:rPr>
+                <w:rFonts w:ascii="Calibri" w:eastAsia="Times New Roman" w:hAnsi="Calibri" w:cs="Times New Roman"/>
+                <w:color w:val="000000"/>
+                <w:sz w:val="18"/>
+                <w:szCs w:val="18"/>
+              </w:rPr>
+              <w:t>1) Enter Account Details</w:t>
+            </w:r>
+            <w:r>
+              <w:rPr>
+                <w:rFonts w:ascii="Calibri" w:eastAsia="Times New Roman" w:hAnsi="Calibri" w:cs="Times New Roman"/>
+                <w:color w:val="000000"/>
+                <w:sz w:val="18"/>
+                <w:szCs w:val="18"/>
+              </w:rPr>
+              <w:br/>
+              <w:t>2) Click "Add Account To Database"</w:t>
+            </w:r>
+          </w:p>
+        </w:tc>
+        <w:tc>
+          <w:tcPr>
+            <w:tcW w:w="1620" w:type="dxa"/>
+            <w:tcBorders>
+              <w:top w:val="nil"/>
+              <w:left w:val="nil"/>
+              <w:bottom w:val="single" w:sz="8" w:space="0" w:color="000000"/>
+              <w:right w:val="single" w:sz="8" w:space="0" w:color="000000"/>
+            </w:tcBorders>
+            <w:shd w:val="clear" w:color="auto" w:fill="auto"/>
+            <w:vAlign w:val="center"/>
+            <w:hideMark/>
+          </w:tcPr>
+          <w:p>
+            <w:pPr>
+              <w:spacing w:after="0" w:line="240" w:lineRule="auto"/>
+              <w:rPr>
+                <w:rFonts w:ascii="Calibri" w:eastAsia="Times New Roman" w:hAnsi="Calibri" w:cs="Times New Roman"/>
+                <w:color w:val="000000"/>
+                <w:sz w:val="18"/>
+                <w:szCs w:val="18"/>
+              </w:rPr>
+            </w:pPr>
+            <w:r>
+              <w:rPr>
+                <w:rFonts w:ascii="Calibri" w:eastAsia="Times New Roman" w:hAnsi="Calibri" w:cs="Times New Roman"/>
+                <w:color w:val="000000"/>
+                <w:sz w:val="18"/>
+                <w:szCs w:val="18"/>
+              </w:rPr>
+              <w:t>id = hello2</w:t>
+            </w:r>
+            <w:r>
+              <w:rPr>
+                <w:rFonts w:ascii="Calibri" w:eastAsia="Times New Roman" w:hAnsi="Calibri" w:cs="Times New Roman"/>
+                <w:color w:val="000000"/>
+                <w:sz w:val="18"/>
+                <w:szCs w:val="18"/>
+              </w:rPr>
+              <w:br/>
+              <w:t>pwd = 123123</w:t>
+            </w:r>
+          </w:p>
+        </w:tc>
+        <w:tc>
+          <w:tcPr>
+            <w:tcW w:w="1500" w:type="dxa"/>
+            <w:tcBorders>
+              <w:top w:val="nil"/>
+              <w:left w:val="nil"/>
+              <w:bottom w:val="single" w:sz="8" w:space="0" w:color="000000"/>
+              <w:right w:val="single" w:sz="8" w:space="0" w:color="000000"/>
+            </w:tcBorders>
+            <w:shd w:val="clear" w:color="auto" w:fill="auto"/>
+            <w:noWrap/>
+            <w:vAlign w:val="center"/>
+            <w:hideMark/>
+          </w:tcPr>
+          <w:p>
+            <w:pPr>
+              <w:spacing w:after="0" w:line="240" w:lineRule="auto"/>
+              <w:rPr>
+                <w:rFonts w:ascii="Calibri" w:eastAsia="Times New Roman" w:hAnsi="Calibri" w:cs="Times New Roman"/>
+                <w:color w:val="000000"/>
+                <w:sz w:val="18"/>
+                <w:szCs w:val="18"/>
+              </w:rPr>
+            </w:pPr>
+            <w:r>
+              <w:rPr>
+                <w:rFonts w:ascii="Calibri" w:eastAsia="Times New Roman" w:hAnsi="Calibri" w:cs="Times New Roman"/>
+                <w:color w:val="000000"/>
+                <w:sz w:val="18"/>
+                <w:szCs w:val="18"/>
+              </w:rPr>
+              <w:t>Pass</w:t>
+            </w:r>
+          </w:p>
+        </w:tc>
+        <w:tc>
+          <w:tcPr>
+            <w:tcW w:w="1720" w:type="dxa"/>
+            <w:tcBorders>
+              <w:top w:val="nil"/>
+              <w:left w:val="nil"/>
+              <w:bottom w:val="single" w:sz="8" w:space="0" w:color="000000"/>
+              <w:right w:val="single" w:sz="8" w:space="0" w:color="000000"/>
+            </w:tcBorders>
+            <w:shd w:val="clear" w:color="auto" w:fill="auto"/>
+            <w:noWrap/>
+            <w:vAlign w:val="bottom"/>
+            <w:hideMark/>
+          </w:tcPr>
+          <w:p>
+            <w:pPr>
+              <w:spacing w:after="0" w:line="240" w:lineRule="auto"/>
+              <w:rPr>
+                <w:rFonts w:ascii="Calibri" w:eastAsia="Times New Roman" w:hAnsi="Calibri" w:cs="Times New Roman"/>
+                <w:color w:val="000000"/>
+                <w:sz w:val="18"/>
+                <w:szCs w:val="18"/>
+              </w:rPr>
+            </w:pPr>
+            <w:r>
+              <w:rPr>
+                <w:rFonts w:ascii="Calibri" w:eastAsia="Times New Roman" w:hAnsi="Calibri" w:cs="Times New Roman"/>
+                <w:color w:val="000000"/>
+                <w:sz w:val="18"/>
+                <w:szCs w:val="18"/>
+              </w:rPr>
+              <w:t> </w:t>
+            </w:r>
+          </w:p>
+        </w:tc>
+      </w:tr>
+      <w:tr>
+        <w:trPr>
+          <w:trHeight w:val="735"/>
+        </w:trPr>
+        <w:tc>
+          <w:tcPr>
+            <w:tcW w:w="960" w:type="dxa"/>
+            <w:tcBorders>
+              <w:top w:val="nil"/>
+              <w:left w:val="single" w:sz="8" w:space="0" w:color="000000"/>
+              <w:bottom w:val="single" w:sz="8" w:space="0" w:color="000000"/>
+              <w:right w:val="single" w:sz="8" w:space="0" w:color="000000"/>
+            </w:tcBorders>
+            <w:shd w:val="clear" w:color="auto" w:fill="auto"/>
+            <w:noWrap/>
+            <w:vAlign w:val="center"/>
+            <w:hideMark/>
+          </w:tcPr>
+          <w:p>
+            <w:pPr>
+              <w:spacing w:after="0" w:line="240" w:lineRule="auto"/>
+              <w:rPr>
+                <w:rFonts w:ascii="Calibri" w:eastAsia="Times New Roman" w:hAnsi="Calibri" w:cs="Times New Roman"/>
+                <w:color w:val="000000"/>
+                <w:sz w:val="18"/>
+                <w:szCs w:val="18"/>
+              </w:rPr>
+            </w:pPr>
+            <w:r>
+              <w:rPr>
+                <w:rFonts w:ascii="Calibri" w:eastAsia="Times New Roman" w:hAnsi="Calibri" w:cs="Times New Roman"/>
+                <w:color w:val="000000"/>
+                <w:sz w:val="18"/>
+                <w:szCs w:val="18"/>
+              </w:rPr>
+              <w:t>3</w:t>
+            </w:r>
+          </w:p>
+        </w:tc>
+        <w:tc>
+          <w:tcPr>
+            <w:tcW w:w="2480" w:type="dxa"/>
+            <w:tcBorders>
+              <w:top w:val="nil"/>
+              <w:left w:val="nil"/>
+              <w:bottom w:val="single" w:sz="8" w:space="0" w:color="000000"/>
+              <w:right w:val="single" w:sz="8" w:space="0" w:color="000000"/>
+            </w:tcBorders>
+            <w:shd w:val="clear" w:color="auto" w:fill="auto"/>
+            <w:vAlign w:val="center"/>
+            <w:hideMark/>
+          </w:tcPr>
+          <w:p>
+            <w:pPr>
+              <w:spacing w:after="0" w:line="240" w:lineRule="auto"/>
+              <w:rPr>
+                <w:rFonts w:ascii="Calibri" w:eastAsia="Times New Roman" w:hAnsi="Calibri" w:cs="Times New Roman"/>
+                <w:color w:val="000000"/>
+                <w:sz w:val="18"/>
+                <w:szCs w:val="18"/>
+              </w:rPr>
+            </w:pPr>
+            <w:r>
+              <w:rPr>
+                <w:rFonts w:ascii="Calibri" w:eastAsia="Times New Roman" w:hAnsi="Calibri" w:cs="Times New Roman"/>
+                <w:color w:val="000000"/>
+                <w:sz w:val="18"/>
+                <w:szCs w:val="18"/>
+              </w:rPr>
+              <w:t>Maintain New Account</w:t>
+            </w:r>
+            <w:r>
+              <w:rPr>
+                <w:rFonts w:ascii="Calibri" w:eastAsia="Times New Roman" w:hAnsi="Calibri" w:cs="Times New Roman"/>
+                <w:color w:val="000000"/>
+                <w:sz w:val="18"/>
+                <w:szCs w:val="18"/>
+              </w:rPr>
+              <w:br/>
+              <w:t>Data after logout</w:t>
+            </w:r>
+          </w:p>
+        </w:tc>
+        <w:tc>
+          <w:tcPr>
+            <w:tcW w:w="2660" w:type="dxa"/>
+            <w:tcBorders>
+              <w:top w:val="nil"/>
+              <w:left w:val="nil"/>
+              <w:bottom w:val="single" w:sz="8" w:space="0" w:color="000000"/>
+              <w:right w:val="single" w:sz="8" w:space="0" w:color="000000"/>
+            </w:tcBorders>
+            <w:shd w:val="clear" w:color="auto" w:fill="auto"/>
+            <w:vAlign w:val="center"/>
+            <w:hideMark/>
+          </w:tcPr>
+          <w:p>
+            <w:pPr>
+              <w:spacing w:after="0" w:line="240" w:lineRule="auto"/>
+              <w:rPr>
+                <w:rFonts w:ascii="Calibri" w:eastAsia="Times New Roman" w:hAnsi="Calibri" w:cs="Times New Roman"/>
+                <w:color w:val="000000"/>
+                <w:sz w:val="18"/>
+                <w:szCs w:val="18"/>
+              </w:rPr>
+            </w:pPr>
+            <w:r>
+              <w:rPr>
+                <w:rFonts w:ascii="Calibri" w:eastAsia="Times New Roman" w:hAnsi="Calibri" w:cs="Times New Roman"/>
+                <w:color w:val="000000"/>
+                <w:sz w:val="18"/>
+                <w:szCs w:val="18"/>
+              </w:rPr>
+              <w:t>1) Log out</w:t>
+            </w:r>
+            <w:r>
+              <w:rPr>
+                <w:rFonts w:ascii="Calibri" w:eastAsia="Times New Roman" w:hAnsi="Calibri" w:cs="Times New Roman"/>
+                <w:color w:val="000000"/>
+                <w:sz w:val="18"/>
+                <w:szCs w:val="18"/>
+              </w:rPr>
+              <w:br/>
+              <w:t>2) Log In</w:t>
+            </w:r>
+            <w:r>
+              <w:rPr>
+                <w:rFonts w:ascii="Calibri" w:eastAsia="Times New Roman" w:hAnsi="Calibri" w:cs="Times New Roman"/>
+                <w:color w:val="000000"/>
+                <w:sz w:val="18"/>
+                <w:szCs w:val="18"/>
+              </w:rPr>
+              <w:br/>
+              <w:t>3) Check for hello2 account</w:t>
+            </w:r>
+          </w:p>
+        </w:tc>
+        <w:tc>
+          <w:tcPr>
+            <w:tcW w:w="1620" w:type="dxa"/>
+            <w:tcBorders>
+              <w:top w:val="nil"/>
+              <w:left w:val="nil"/>
+              <w:bottom w:val="single" w:sz="8" w:space="0" w:color="000000"/>
+              <w:right w:val="single" w:sz="8" w:space="0" w:color="000000"/>
+            </w:tcBorders>
+            <w:shd w:val="clear" w:color="auto" w:fill="auto"/>
+            <w:noWrap/>
+            <w:vAlign w:val="center"/>
+            <w:hideMark/>
+          </w:tcPr>
+          <w:p>
+            <w:pPr>
+              <w:spacing w:after="0" w:line="240" w:lineRule="auto"/>
+              <w:rPr>
+                <w:rFonts w:ascii="Calibri" w:eastAsia="Times New Roman" w:hAnsi="Calibri" w:cs="Times New Roman"/>
+                <w:color w:val="000000"/>
+                <w:sz w:val="18"/>
+                <w:szCs w:val="18"/>
+              </w:rPr>
+            </w:pPr>
+            <w:r>
+              <w:rPr>
+                <w:rFonts w:ascii="Calibri" w:eastAsia="Times New Roman" w:hAnsi="Calibri" w:cs="Times New Roman"/>
+                <w:color w:val="000000"/>
+                <w:sz w:val="18"/>
+                <w:szCs w:val="18"/>
+              </w:rPr>
+              <w:t> </w:t>
+            </w:r>
+          </w:p>
+        </w:tc>
+        <w:tc>
+          <w:tcPr>
+            <w:tcW w:w="1500" w:type="dxa"/>
+            <w:tcBorders>
+              <w:top w:val="nil"/>
+              <w:left w:val="nil"/>
+              <w:bottom w:val="single" w:sz="8" w:space="0" w:color="000000"/>
+              <w:right w:val="single" w:sz="8" w:space="0" w:color="000000"/>
+            </w:tcBorders>
+            <w:shd w:val="clear" w:color="auto" w:fill="auto"/>
+            <w:noWrap/>
+            <w:vAlign w:val="center"/>
+            <w:hideMark/>
+          </w:tcPr>
+          <w:p>
+            <w:pPr>
+              <w:spacing w:after="0" w:line="240" w:lineRule="auto"/>
+              <w:rPr>
+                <w:rFonts w:ascii="Calibri" w:eastAsia="Times New Roman" w:hAnsi="Calibri" w:cs="Times New Roman"/>
+                <w:color w:val="000000"/>
+                <w:sz w:val="18"/>
+                <w:szCs w:val="18"/>
+              </w:rPr>
+            </w:pPr>
+            <w:r>
+              <w:rPr>
+                <w:rFonts w:ascii="Calibri" w:eastAsia="Times New Roman" w:hAnsi="Calibri" w:cs="Times New Roman"/>
+                <w:color w:val="000000"/>
+                <w:sz w:val="18"/>
+                <w:szCs w:val="18"/>
+              </w:rPr>
+              <w:t>Pass</w:t>
+            </w:r>
+          </w:p>
+        </w:tc>
+        <w:tc>
+          <w:tcPr>
+            <w:tcW w:w="1720" w:type="dxa"/>
+            <w:tcBorders>
+              <w:top w:val="nil"/>
+              <w:left w:val="nil"/>
+              <w:bottom w:val="single" w:sz="8" w:space="0" w:color="000000"/>
+              <w:right w:val="single" w:sz="8" w:space="0" w:color="000000"/>
+            </w:tcBorders>
+            <w:shd w:val="clear" w:color="auto" w:fill="auto"/>
+            <w:noWrap/>
+            <w:vAlign w:val="bottom"/>
+            <w:hideMark/>
+          </w:tcPr>
+          <w:p>
+            <w:pPr>
+              <w:spacing w:after="0" w:line="240" w:lineRule="auto"/>
+              <w:rPr>
+                <w:rFonts w:ascii="Calibri" w:eastAsia="Times New Roman" w:hAnsi="Calibri" w:cs="Times New Roman"/>
+                <w:color w:val="000000"/>
+                <w:sz w:val="18"/>
+                <w:szCs w:val="18"/>
+              </w:rPr>
+            </w:pPr>
+            <w:r>
+              <w:rPr>
+                <w:rFonts w:ascii="Calibri" w:eastAsia="Times New Roman" w:hAnsi="Calibri" w:cs="Times New Roman"/>
+                <w:color w:val="000000"/>
+                <w:sz w:val="18"/>
+                <w:szCs w:val="18"/>
+              </w:rPr>
+              <w:t> </w:t>
+            </w:r>
+          </w:p>
+        </w:tc>
+      </w:tr>
+      <w:tr>
+        <w:trPr>
+          <w:trHeight w:val="1215"/>
+        </w:trPr>
+        <w:tc>
+          <w:tcPr>
+            <w:tcW w:w="960" w:type="dxa"/>
+            <w:tcBorders>
+              <w:top w:val="nil"/>
+              <w:left w:val="single" w:sz="8" w:space="0" w:color="000000"/>
+              <w:bottom w:val="single" w:sz="8" w:space="0" w:color="000000"/>
+              <w:right w:val="single" w:sz="8" w:space="0" w:color="000000"/>
+            </w:tcBorders>
+            <w:shd w:val="clear" w:color="auto" w:fill="auto"/>
+            <w:noWrap/>
+            <w:vAlign w:val="center"/>
+            <w:hideMark/>
+          </w:tcPr>
+          <w:p>
+            <w:pPr>
+              <w:spacing w:after="0" w:line="240" w:lineRule="auto"/>
+              <w:rPr>
+                <w:rFonts w:ascii="Calibri" w:eastAsia="Times New Roman" w:hAnsi="Calibri" w:cs="Times New Roman"/>
+                <w:color w:val="000000"/>
+                <w:sz w:val="18"/>
+                <w:szCs w:val="18"/>
+              </w:rPr>
+            </w:pPr>
+            <w:r>
+              <w:rPr>
+                <w:rFonts w:ascii="Calibri" w:eastAsia="Times New Roman" w:hAnsi="Calibri" w:cs="Times New Roman"/>
+                <w:color w:val="000000"/>
+                <w:sz w:val="18"/>
+                <w:szCs w:val="18"/>
+              </w:rPr>
+              <w:t>4</w:t>
+            </w:r>
+          </w:p>
+        </w:tc>
+        <w:tc>
+          <w:tcPr>
+            <w:tcW w:w="2480" w:type="dxa"/>
+            <w:tcBorders>
+              <w:top w:val="nil"/>
+              <w:left w:val="nil"/>
+              <w:bottom w:val="single" w:sz="8" w:space="0" w:color="000000"/>
+              <w:right w:val="single" w:sz="8" w:space="0" w:color="000000"/>
+            </w:tcBorders>
+            <w:shd w:val="clear" w:color="auto" w:fill="auto"/>
+            <w:vAlign w:val="center"/>
+            <w:hideMark/>
+          </w:tcPr>
+          <w:p>
+            <w:pPr>
+              <w:spacing w:after="0" w:line="240" w:lineRule="auto"/>
+              <w:rPr>
+                <w:rFonts w:ascii="Calibri" w:eastAsia="Times New Roman" w:hAnsi="Calibri" w:cs="Times New Roman"/>
+                <w:color w:val="000000"/>
+                <w:sz w:val="18"/>
+                <w:szCs w:val="18"/>
+              </w:rPr>
+            </w:pPr>
+            <w:r>
+              <w:rPr>
+                <w:rFonts w:ascii="Calibri" w:eastAsia="Times New Roman" w:hAnsi="Calibri" w:cs="Times New Roman"/>
+                <w:color w:val="000000"/>
+                <w:sz w:val="18"/>
+                <w:szCs w:val="18"/>
+              </w:rPr>
+              <w:t>Check Account Persistance</w:t>
+            </w:r>
+            <w:r>
+              <w:rPr>
+                <w:rFonts w:ascii="Calibri" w:eastAsia="Times New Roman" w:hAnsi="Calibri" w:cs="Times New Roman"/>
+                <w:color w:val="000000"/>
+                <w:sz w:val="18"/>
+                <w:szCs w:val="18"/>
+              </w:rPr>
+              <w:br/>
+              <w:t>Between Application</w:t>
+            </w:r>
+            <w:r>
+              <w:rPr>
+                <w:rFonts w:ascii="Calibri" w:eastAsia="Times New Roman" w:hAnsi="Calibri" w:cs="Times New Roman"/>
+                <w:color w:val="000000"/>
+                <w:sz w:val="18"/>
+                <w:szCs w:val="18"/>
+              </w:rPr>
+              <w:br/>
+              <w:t>Launches</w:t>
+            </w:r>
+          </w:p>
+        </w:tc>
+        <w:tc>
+          <w:tcPr>
+            <w:tcW w:w="2660" w:type="dxa"/>
+            <w:tcBorders>
+              <w:top w:val="nil"/>
+              <w:left w:val="nil"/>
+              <w:bottom w:val="single" w:sz="8" w:space="0" w:color="000000"/>
+              <w:right w:val="single" w:sz="8" w:space="0" w:color="000000"/>
+            </w:tcBorders>
+            <w:shd w:val="clear" w:color="auto" w:fill="auto"/>
+            <w:vAlign w:val="center"/>
+            <w:hideMark/>
+          </w:tcPr>
+          <w:p>
+            <w:pPr>
+              <w:spacing w:after="0" w:line="240" w:lineRule="auto"/>
+              <w:rPr>
+                <w:rFonts w:ascii="Calibri" w:eastAsia="Times New Roman" w:hAnsi="Calibri" w:cs="Times New Roman"/>
+                <w:color w:val="000000"/>
+                <w:sz w:val="18"/>
+                <w:szCs w:val="18"/>
+              </w:rPr>
+            </w:pPr>
+            <w:r>
+              <w:rPr>
+                <w:rFonts w:ascii="Calibri" w:eastAsia="Times New Roman" w:hAnsi="Calibri" w:cs="Times New Roman"/>
+                <w:color w:val="000000"/>
+                <w:sz w:val="18"/>
+                <w:szCs w:val="18"/>
+              </w:rPr>
+              <w:t>1) Log In</w:t>
+            </w:r>
+            <w:r>
+              <w:rPr>
+                <w:rFonts w:ascii="Calibri" w:eastAsia="Times New Roman" w:hAnsi="Calibri" w:cs="Times New Roman"/>
+                <w:color w:val="000000"/>
+                <w:sz w:val="18"/>
+                <w:szCs w:val="18"/>
+              </w:rPr>
+              <w:br/>
+              <w:t>2) Add Account</w:t>
+            </w:r>
+            <w:r>
+              <w:rPr>
+                <w:rFonts w:ascii="Calibri" w:eastAsia="Times New Roman" w:hAnsi="Calibri" w:cs="Times New Roman"/>
+                <w:color w:val="000000"/>
+                <w:sz w:val="18"/>
+                <w:szCs w:val="18"/>
+              </w:rPr>
+              <w:br/>
+              <w:t>3) Log Out</w:t>
+            </w:r>
+            <w:r>
+              <w:rPr>
+                <w:rFonts w:ascii="Calibri" w:eastAsia="Times New Roman" w:hAnsi="Calibri" w:cs="Times New Roman"/>
+                <w:color w:val="000000"/>
+                <w:sz w:val="18"/>
+                <w:szCs w:val="18"/>
+              </w:rPr>
+              <w:br/>
+              <w:t>4) Log In</w:t>
+            </w:r>
+            <w:r>
+              <w:rPr>
+                <w:rFonts w:ascii="Calibri" w:eastAsia="Times New Roman" w:hAnsi="Calibri" w:cs="Times New Roman"/>
+                <w:color w:val="000000"/>
+                <w:sz w:val="18"/>
+                <w:szCs w:val="18"/>
+              </w:rPr>
+              <w:br/>
+              <w:t>5) Check for New Account</w:t>
+            </w:r>
+          </w:p>
+        </w:tc>
+        <w:tc>
+          <w:tcPr>
+            <w:tcW w:w="1620" w:type="dxa"/>
+            <w:tcBorders>
+              <w:top w:val="nil"/>
+              <w:left w:val="nil"/>
+              <w:bottom w:val="single" w:sz="8" w:space="0" w:color="000000"/>
+              <w:right w:val="single" w:sz="8" w:space="0" w:color="000000"/>
+            </w:tcBorders>
+            <w:shd w:val="clear" w:color="auto" w:fill="auto"/>
+            <w:vAlign w:val="center"/>
+            <w:hideMark/>
+          </w:tcPr>
+          <w:p>
+            <w:pPr>
+              <w:spacing w:after="0" w:line="240" w:lineRule="auto"/>
+              <w:rPr>
+                <w:rFonts w:ascii="Calibri" w:eastAsia="Times New Roman" w:hAnsi="Calibri" w:cs="Times New Roman"/>
+                <w:color w:val="000000"/>
+                <w:sz w:val="18"/>
+                <w:szCs w:val="18"/>
+              </w:rPr>
+            </w:pPr>
+            <w:r>
+              <w:rPr>
+                <w:rFonts w:ascii="Calibri" w:eastAsia="Times New Roman" w:hAnsi="Calibri" w:cs="Times New Roman"/>
+                <w:color w:val="000000"/>
+                <w:sz w:val="18"/>
+                <w:szCs w:val="18"/>
+              </w:rPr>
+              <w:t>id = hello2</w:t>
+            </w:r>
+            <w:r>
+              <w:rPr>
+                <w:rFonts w:ascii="Calibri" w:eastAsia="Times New Roman" w:hAnsi="Calibri" w:cs="Times New Roman"/>
+                <w:color w:val="000000"/>
+                <w:sz w:val="18"/>
+                <w:szCs w:val="18"/>
+              </w:rPr>
+              <w:br/>
+              <w:t>pwd = 123123</w:t>
+            </w:r>
+          </w:p>
+        </w:tc>
+        <w:tc>
+          <w:tcPr>
+            <w:tcW w:w="1500" w:type="dxa"/>
+            <w:tcBorders>
+              <w:top w:val="nil"/>
+              <w:left w:val="nil"/>
+              <w:bottom w:val="single" w:sz="8" w:space="0" w:color="000000"/>
+              <w:right w:val="single" w:sz="8" w:space="0" w:color="000000"/>
+            </w:tcBorders>
+            <w:shd w:val="clear" w:color="auto" w:fill="auto"/>
+            <w:noWrap/>
+            <w:vAlign w:val="center"/>
+            <w:hideMark/>
+          </w:tcPr>
+          <w:p>
+            <w:pPr>
+              <w:spacing w:after="0" w:line="240" w:lineRule="auto"/>
+              <w:rPr>
+                <w:rFonts w:ascii="Calibri" w:eastAsia="Times New Roman" w:hAnsi="Calibri" w:cs="Times New Roman"/>
+                <w:color w:val="000000"/>
+                <w:sz w:val="18"/>
+                <w:szCs w:val="18"/>
+              </w:rPr>
+            </w:pPr>
+            <w:r>
+              <w:rPr>
+                <w:rFonts w:ascii="Calibri" w:eastAsia="Times New Roman" w:hAnsi="Calibri" w:cs="Times New Roman"/>
+                <w:color w:val="000000"/>
+                <w:sz w:val="18"/>
+                <w:szCs w:val="18"/>
+              </w:rPr>
+              <w:t>Pass</w:t>
+            </w:r>
+          </w:p>
+        </w:tc>
+        <w:tc>
+          <w:tcPr>
+            <w:tcW w:w="1720" w:type="dxa"/>
+            <w:tcBorders>
+              <w:top w:val="nil"/>
+              <w:left w:val="nil"/>
+              <w:bottom w:val="single" w:sz="8" w:space="0" w:color="000000"/>
+              <w:right w:val="single" w:sz="8" w:space="0" w:color="000000"/>
+            </w:tcBorders>
+            <w:shd w:val="clear" w:color="auto" w:fill="auto"/>
+            <w:noWrap/>
+            <w:vAlign w:val="bottom"/>
+            <w:hideMark/>
+          </w:tcPr>
+          <w:p>
+            <w:pPr>
+              <w:spacing w:after="0" w:line="240" w:lineRule="auto"/>
+              <w:rPr>
+                <w:rFonts w:ascii="Calibri" w:eastAsia="Times New Roman" w:hAnsi="Calibri" w:cs="Times New Roman"/>
+                <w:color w:val="000000"/>
+                <w:sz w:val="18"/>
+                <w:szCs w:val="18"/>
+              </w:rPr>
+            </w:pPr>
+            <w:r>
+              <w:rPr>
+                <w:rFonts w:ascii="Calibri" w:eastAsia="Times New Roman" w:hAnsi="Calibri" w:cs="Times New Roman"/>
+                <w:color w:val="000000"/>
+                <w:sz w:val="18"/>
+                <w:szCs w:val="18"/>
+              </w:rPr>
+              <w:t> </w:t>
+            </w:r>
+          </w:p>
+        </w:tc>
+      </w:tr>
+      <w:tr>
+        <w:trPr>
+          <w:trHeight w:val="495"/>
+        </w:trPr>
+        <w:tc>
+          <w:tcPr>
+            <w:tcW w:w="960" w:type="dxa"/>
+            <w:tcBorders>
+              <w:top w:val="nil"/>
+              <w:left w:val="single" w:sz="8" w:space="0" w:color="000000"/>
+              <w:bottom w:val="single" w:sz="8" w:space="0" w:color="000000"/>
+              <w:right w:val="single" w:sz="8" w:space="0" w:color="000000"/>
+            </w:tcBorders>
+            <w:shd w:val="clear" w:color="auto" w:fill="auto"/>
+            <w:noWrap/>
+            <w:vAlign w:val="center"/>
+            <w:hideMark/>
+          </w:tcPr>
+          <w:p>
+            <w:pPr>
+              <w:spacing w:after="0" w:line="240" w:lineRule="auto"/>
+              <w:rPr>
+                <w:rFonts w:ascii="Calibri" w:eastAsia="Times New Roman" w:hAnsi="Calibri" w:cs="Times New Roman"/>
+                <w:color w:val="000000"/>
+                <w:sz w:val="18"/>
+                <w:szCs w:val="18"/>
+              </w:rPr>
+            </w:pPr>
+            <w:r>
+              <w:rPr>
+                <w:rFonts w:ascii="Calibri" w:eastAsia="Times New Roman" w:hAnsi="Calibri" w:cs="Times New Roman"/>
+                <w:color w:val="000000"/>
+                <w:sz w:val="18"/>
+                <w:szCs w:val="18"/>
+              </w:rPr>
+              <w:t>5</w:t>
+            </w:r>
+          </w:p>
+        </w:tc>
+        <w:tc>
+          <w:tcPr>
+            <w:tcW w:w="2480" w:type="dxa"/>
+            <w:tcBorders>
+              <w:top w:val="nil"/>
+              <w:left w:val="nil"/>
+              <w:bottom w:val="single" w:sz="8" w:space="0" w:color="000000"/>
+              <w:right w:val="single" w:sz="8" w:space="0" w:color="000000"/>
+            </w:tcBorders>
+            <w:shd w:val="clear" w:color="auto" w:fill="auto"/>
+            <w:vAlign w:val="center"/>
+            <w:hideMark/>
+          </w:tcPr>
+          <w:p>
+            <w:pPr>
+              <w:spacing w:after="0" w:line="240" w:lineRule="auto"/>
+              <w:rPr>
+                <w:rFonts w:ascii="Calibri" w:eastAsia="Times New Roman" w:hAnsi="Calibri" w:cs="Times New Roman"/>
+                <w:color w:val="000000"/>
+                <w:sz w:val="18"/>
+                <w:szCs w:val="18"/>
+              </w:rPr>
+            </w:pPr>
+            <w:r>
+              <w:rPr>
+                <w:rFonts w:ascii="Calibri" w:eastAsia="Times New Roman" w:hAnsi="Calibri" w:cs="Times New Roman"/>
+                <w:color w:val="000000"/>
+                <w:sz w:val="18"/>
+                <w:szCs w:val="18"/>
+              </w:rPr>
+              <w:t>Register New User and Add</w:t>
+            </w:r>
+            <w:r>
+              <w:rPr>
+                <w:rFonts w:ascii="Calibri" w:eastAsia="Times New Roman" w:hAnsi="Calibri" w:cs="Times New Roman"/>
+                <w:color w:val="000000"/>
+                <w:sz w:val="18"/>
+                <w:szCs w:val="18"/>
+              </w:rPr>
+              <w:br/>
+              <w:t>Account Info</w:t>
+            </w:r>
+          </w:p>
+        </w:tc>
+        <w:tc>
+          <w:tcPr>
+            <w:tcW w:w="2660" w:type="dxa"/>
+            <w:tcBorders>
+              <w:top w:val="nil"/>
+              <w:left w:val="nil"/>
+              <w:bottom w:val="single" w:sz="8" w:space="0" w:color="000000"/>
+              <w:right w:val="single" w:sz="8" w:space="0" w:color="000000"/>
+            </w:tcBorders>
+            <w:shd w:val="clear" w:color="auto" w:fill="auto"/>
+            <w:noWrap/>
+            <w:vAlign w:val="center"/>
+            <w:hideMark/>
+          </w:tcPr>
+          <w:p>
+            <w:pPr>
+              <w:spacing w:after="0" w:line="240" w:lineRule="auto"/>
+              <w:rPr>
+                <w:rFonts w:ascii="Calibri" w:eastAsia="Times New Roman" w:hAnsi="Calibri" w:cs="Times New Roman"/>
+                <w:color w:val="000000"/>
+                <w:sz w:val="18"/>
+                <w:szCs w:val="18"/>
+              </w:rPr>
+            </w:pPr>
+            <w:r>
+              <w:rPr>
+                <w:rFonts w:ascii="Calibri" w:eastAsia="Times New Roman" w:hAnsi="Calibri" w:cs="Times New Roman"/>
+                <w:color w:val="000000"/>
+                <w:sz w:val="18"/>
+                <w:szCs w:val="18"/>
+              </w:rPr>
+              <w:t> </w:t>
+            </w:r>
+          </w:p>
+        </w:tc>
+        <w:tc>
+          <w:tcPr>
+            <w:tcW w:w="1620" w:type="dxa"/>
+            <w:tcBorders>
+              <w:top w:val="nil"/>
+              <w:left w:val="nil"/>
+              <w:bottom w:val="single" w:sz="8" w:space="0" w:color="000000"/>
+              <w:right w:val="single" w:sz="8" w:space="0" w:color="000000"/>
+            </w:tcBorders>
+            <w:shd w:val="clear" w:color="auto" w:fill="auto"/>
+            <w:noWrap/>
+            <w:vAlign w:val="center"/>
+            <w:hideMark/>
+          </w:tcPr>
+          <w:p>
+            <w:pPr>
+              <w:spacing w:after="0" w:line="240" w:lineRule="auto"/>
+              <w:rPr>
+                <w:rFonts w:ascii="Calibri" w:eastAsia="Times New Roman" w:hAnsi="Calibri" w:cs="Times New Roman"/>
+                <w:color w:val="000000"/>
+                <w:sz w:val="18"/>
+                <w:szCs w:val="18"/>
+              </w:rPr>
+            </w:pPr>
+            <w:r>
+              <w:rPr>
+                <w:rFonts w:ascii="Calibri" w:eastAsia="Times New Roman" w:hAnsi="Calibri" w:cs="Times New Roman"/>
+                <w:color w:val="000000"/>
+                <w:sz w:val="18"/>
+                <w:szCs w:val="18"/>
+              </w:rPr>
+              <w:t> </w:t>
+            </w:r>
+          </w:p>
+        </w:tc>
+        <w:tc>
+          <w:tcPr>
+            <w:tcW w:w="1500" w:type="dxa"/>
+            <w:tcBorders>
+              <w:top w:val="nil"/>
+              <w:left w:val="nil"/>
+              <w:bottom w:val="single" w:sz="8" w:space="0" w:color="000000"/>
+              <w:right w:val="single" w:sz="8" w:space="0" w:color="000000"/>
+            </w:tcBorders>
+            <w:shd w:val="clear" w:color="auto" w:fill="auto"/>
+            <w:noWrap/>
+            <w:vAlign w:val="center"/>
+            <w:hideMark/>
+          </w:tcPr>
+          <w:p>
+            <w:pPr>
+              <w:spacing w:after="0" w:line="240" w:lineRule="auto"/>
+              <w:rPr>
+                <w:rFonts w:ascii="Calibri" w:eastAsia="Times New Roman" w:hAnsi="Calibri" w:cs="Times New Roman"/>
+                <w:color w:val="000000"/>
+                <w:sz w:val="18"/>
+                <w:szCs w:val="18"/>
+              </w:rPr>
+            </w:pPr>
+            <w:r>
+              <w:rPr>
+                <w:rFonts w:ascii="Calibri" w:eastAsia="Times New Roman" w:hAnsi="Calibri" w:cs="Times New Roman"/>
+                <w:color w:val="000000"/>
+                <w:sz w:val="18"/>
+                <w:szCs w:val="18"/>
+              </w:rPr>
+              <w:t> </w:t>
+            </w:r>
+          </w:p>
+        </w:tc>
+        <w:tc>
+          <w:tcPr>
+            <w:tcW w:w="1720" w:type="dxa"/>
+            <w:tcBorders>
+              <w:top w:val="nil"/>
+              <w:left w:val="nil"/>
+              <w:bottom w:val="single" w:sz="8" w:space="0" w:color="000000"/>
+              <w:right w:val="single" w:sz="8" w:space="0" w:color="000000"/>
+            </w:tcBorders>
+            <w:shd w:val="clear" w:color="auto" w:fill="auto"/>
+            <w:noWrap/>
+            <w:vAlign w:val="center"/>
+            <w:hideMark/>
+          </w:tcPr>
+          <w:p>
+            <w:pPr>
+              <w:spacing w:after="0" w:line="240" w:lineRule="auto"/>
+              <w:rPr>
+                <w:rFonts w:ascii="Calibri" w:eastAsia="Times New Roman" w:hAnsi="Calibri" w:cs="Times New Roman"/>
+                <w:color w:val="000000"/>
+                <w:sz w:val="18"/>
+                <w:szCs w:val="18"/>
+              </w:rPr>
+            </w:pPr>
+            <w:r>
+              <w:rPr>
+                <w:rFonts w:ascii="Calibri" w:eastAsia="Times New Roman" w:hAnsi="Calibri" w:cs="Times New Roman"/>
+                <w:color w:val="000000"/>
+                <w:sz w:val="18"/>
+                <w:szCs w:val="18"/>
+              </w:rPr>
+              <w:t> </w:t>
+            </w:r>
+          </w:p>
+        </w:tc>
+      </w:tr>
+      <w:tr>
+        <w:trPr>
+          <w:trHeight w:val="495"/>
+        </w:trPr>
+        <w:tc>
+          <w:tcPr>
+            <w:tcW w:w="960" w:type="dxa"/>
+            <w:tcBorders>
+              <w:top w:val="nil"/>
+              <w:left w:val="single" w:sz="8" w:space="0" w:color="000000"/>
+              <w:bottom w:val="single" w:sz="8" w:space="0" w:color="000000"/>
+              <w:right w:val="single" w:sz="8" w:space="0" w:color="000000"/>
+            </w:tcBorders>
+            <w:shd w:val="clear" w:color="auto" w:fill="auto"/>
+            <w:noWrap/>
+            <w:vAlign w:val="bottom"/>
+            <w:hideMark/>
+          </w:tcPr>
+          <w:p>
+            <w:pPr>
+              <w:spacing w:after="0" w:line="240" w:lineRule="auto"/>
+              <w:rPr>
+                <w:rFonts w:ascii="Calibri" w:eastAsia="Times New Roman" w:hAnsi="Calibri" w:cs="Times New Roman"/>
+                <w:color w:val="000000"/>
+                <w:sz w:val="18"/>
+                <w:szCs w:val="18"/>
+              </w:rPr>
+            </w:pPr>
+            <w:r>
+              <w:rPr>
+                <w:rFonts w:ascii="Calibri" w:eastAsia="Times New Roman" w:hAnsi="Calibri" w:cs="Times New Roman"/>
+                <w:color w:val="000000"/>
+                <w:sz w:val="18"/>
+                <w:szCs w:val="18"/>
+              </w:rPr>
+              <w:t>5a</w:t>
+            </w:r>
+          </w:p>
+        </w:tc>
+        <w:tc>
+          <w:tcPr>
+            <w:tcW w:w="2480" w:type="dxa"/>
+            <w:tcBorders>
+              <w:top w:val="nil"/>
+              <w:left w:val="nil"/>
+              <w:bottom w:val="single" w:sz="8" w:space="0" w:color="000000"/>
+              <w:right w:val="single" w:sz="8" w:space="0" w:color="000000"/>
+            </w:tcBorders>
+            <w:shd w:val="clear" w:color="auto" w:fill="auto"/>
+            <w:noWrap/>
+            <w:vAlign w:val="center"/>
+            <w:hideMark/>
+          </w:tcPr>
+          <w:p>
+            <w:pPr>
+              <w:spacing w:after="0" w:line="240" w:lineRule="auto"/>
+              <w:rPr>
+                <w:rFonts w:ascii="Calibri" w:eastAsia="Times New Roman" w:hAnsi="Calibri" w:cs="Times New Roman"/>
+                <w:color w:val="000000"/>
+                <w:sz w:val="18"/>
+                <w:szCs w:val="18"/>
+              </w:rPr>
+            </w:pPr>
+            <w:r>
+              <w:rPr>
+                <w:rFonts w:ascii="Calibri" w:eastAsia="Times New Roman" w:hAnsi="Calibri" w:cs="Times New Roman"/>
+                <w:color w:val="000000"/>
+                <w:sz w:val="18"/>
+                <w:szCs w:val="18"/>
+              </w:rPr>
+              <w:t>Register New User</w:t>
+            </w:r>
+          </w:p>
+        </w:tc>
+        <w:tc>
+          <w:tcPr>
+            <w:tcW w:w="2660" w:type="dxa"/>
+            <w:tcBorders>
+              <w:top w:val="nil"/>
+              <w:left w:val="nil"/>
+              <w:bottom w:val="single" w:sz="8" w:space="0" w:color="000000"/>
+              <w:right w:val="single" w:sz="8" w:space="0" w:color="000000"/>
+            </w:tcBorders>
+            <w:shd w:val="clear" w:color="auto" w:fill="auto"/>
+            <w:noWrap/>
+            <w:vAlign w:val="center"/>
+            <w:hideMark/>
+          </w:tcPr>
+          <w:p>
+            <w:pPr>
+              <w:spacing w:after="0" w:line="240" w:lineRule="auto"/>
+              <w:rPr>
+                <w:rFonts w:ascii="Calibri" w:eastAsia="Times New Roman" w:hAnsi="Calibri" w:cs="Times New Roman"/>
+                <w:color w:val="000000"/>
+                <w:sz w:val="18"/>
+                <w:szCs w:val="18"/>
+              </w:rPr>
+            </w:pPr>
+            <w:r>
+              <w:rPr>
+                <w:rFonts w:ascii="Calibri" w:eastAsia="Times New Roman" w:hAnsi="Calibri" w:cs="Times New Roman"/>
+                <w:color w:val="000000"/>
+                <w:sz w:val="18"/>
+                <w:szCs w:val="18"/>
+              </w:rPr>
+              <w:t>1) Register New User</w:t>
+            </w:r>
+          </w:p>
+        </w:tc>
+        <w:tc>
+          <w:tcPr>
+            <w:tcW w:w="1620" w:type="dxa"/>
+            <w:tcBorders>
+              <w:top w:val="nil"/>
+              <w:left w:val="nil"/>
+              <w:bottom w:val="single" w:sz="8" w:space="0" w:color="000000"/>
+              <w:right w:val="single" w:sz="8" w:space="0" w:color="000000"/>
+            </w:tcBorders>
+            <w:shd w:val="clear" w:color="auto" w:fill="auto"/>
+            <w:vAlign w:val="center"/>
+            <w:hideMark/>
+          </w:tcPr>
+          <w:p>
+            <w:pPr>
+              <w:spacing w:after="0" w:line="240" w:lineRule="auto"/>
+              <w:rPr>
+                <w:rFonts w:ascii="Calibri" w:eastAsia="Times New Roman" w:hAnsi="Calibri" w:cs="Times New Roman"/>
+                <w:color w:val="000000"/>
+                <w:sz w:val="18"/>
+                <w:szCs w:val="18"/>
+              </w:rPr>
+            </w:pPr>
+            <w:r>
+              <w:rPr>
+                <w:rFonts w:ascii="Calibri" w:eastAsia="Times New Roman" w:hAnsi="Calibri" w:cs="Times New Roman"/>
+                <w:color w:val="000000"/>
+                <w:sz w:val="18"/>
+                <w:szCs w:val="18"/>
+              </w:rPr>
+              <w:t>id = new</w:t>
+            </w:r>
+            <w:r>
+              <w:rPr>
+                <w:rFonts w:ascii="Calibri" w:eastAsia="Times New Roman" w:hAnsi="Calibri" w:cs="Times New Roman"/>
+                <w:color w:val="000000"/>
+                <w:sz w:val="18"/>
+                <w:szCs w:val="18"/>
+              </w:rPr>
+              <w:br/>
+              <w:t>pwd = new</w:t>
+            </w:r>
+          </w:p>
+        </w:tc>
+        <w:tc>
+          <w:tcPr>
+            <w:tcW w:w="1500" w:type="dxa"/>
+            <w:tcBorders>
+              <w:top w:val="nil"/>
+              <w:left w:val="nil"/>
+              <w:bottom w:val="single" w:sz="8" w:space="0" w:color="000000"/>
+              <w:right w:val="single" w:sz="8" w:space="0" w:color="000000"/>
+            </w:tcBorders>
+            <w:shd w:val="clear" w:color="auto" w:fill="auto"/>
+            <w:noWrap/>
+            <w:vAlign w:val="center"/>
+            <w:hideMark/>
+          </w:tcPr>
+          <w:p>
+            <w:pPr>
+              <w:spacing w:after="0" w:line="240" w:lineRule="auto"/>
+              <w:rPr>
+                <w:rFonts w:ascii="Calibri" w:eastAsia="Times New Roman" w:hAnsi="Calibri" w:cs="Times New Roman"/>
+                <w:color w:val="000000"/>
+                <w:sz w:val="18"/>
+                <w:szCs w:val="18"/>
+              </w:rPr>
+            </w:pPr>
+            <w:r>
+              <w:rPr>
+                <w:rFonts w:ascii="Calibri" w:eastAsia="Times New Roman" w:hAnsi="Calibri" w:cs="Times New Roman"/>
+                <w:color w:val="000000"/>
+                <w:sz w:val="18"/>
+                <w:szCs w:val="18"/>
+              </w:rPr>
+              <w:t>Pass</w:t>
+            </w:r>
+          </w:p>
+        </w:tc>
+        <w:tc>
+          <w:tcPr>
+            <w:tcW w:w="1720" w:type="dxa"/>
+            <w:tcBorders>
+              <w:top w:val="nil"/>
+              <w:left w:val="nil"/>
+              <w:bottom w:val="single" w:sz="8" w:space="0" w:color="000000"/>
+              <w:right w:val="single" w:sz="8" w:space="0" w:color="000000"/>
+            </w:tcBorders>
+            <w:shd w:val="clear" w:color="auto" w:fill="auto"/>
+            <w:noWrap/>
+            <w:vAlign w:val="center"/>
+            <w:hideMark/>
+          </w:tcPr>
+          <w:p>
+            <w:pPr>
+              <w:spacing w:after="0" w:line="240" w:lineRule="auto"/>
+              <w:rPr>
+                <w:rFonts w:ascii="Calibri" w:eastAsia="Times New Roman" w:hAnsi="Calibri" w:cs="Times New Roman"/>
+                <w:color w:val="000000"/>
+                <w:sz w:val="18"/>
+                <w:szCs w:val="18"/>
+              </w:rPr>
+            </w:pPr>
+            <w:r>
+              <w:rPr>
+                <w:rFonts w:ascii="Calibri" w:eastAsia="Times New Roman" w:hAnsi="Calibri" w:cs="Times New Roman"/>
+                <w:color w:val="000000"/>
+                <w:sz w:val="18"/>
+                <w:szCs w:val="18"/>
+              </w:rPr>
+              <w:t> </w:t>
+            </w:r>
+          </w:p>
+        </w:tc>
+      </w:tr>
+      <w:tr>
+        <w:trPr>
+          <w:trHeight w:val="735"/>
+        </w:trPr>
+        <w:tc>
+          <w:tcPr>
+            <w:tcW w:w="960" w:type="dxa"/>
+            <w:tcBorders>
+              <w:top w:val="nil"/>
+              <w:left w:val="single" w:sz="8" w:space="0" w:color="000000"/>
+              <w:bottom w:val="single" w:sz="8" w:space="0" w:color="000000"/>
+              <w:right w:val="single" w:sz="8" w:space="0" w:color="000000"/>
+            </w:tcBorders>
+            <w:shd w:val="clear" w:color="auto" w:fill="auto"/>
+            <w:noWrap/>
+            <w:vAlign w:val="bottom"/>
+            <w:hideMark/>
+          </w:tcPr>
+          <w:p>
+            <w:pPr>
+              <w:spacing w:after="0" w:line="240" w:lineRule="auto"/>
+              <w:rPr>
+                <w:rFonts w:ascii="Calibri" w:eastAsia="Times New Roman" w:hAnsi="Calibri" w:cs="Times New Roman"/>
+                <w:color w:val="000000"/>
+                <w:sz w:val="18"/>
+                <w:szCs w:val="18"/>
+              </w:rPr>
+            </w:pPr>
+            <w:r>
+              <w:rPr>
+                <w:rFonts w:ascii="Calibri" w:eastAsia="Times New Roman" w:hAnsi="Calibri" w:cs="Times New Roman"/>
+                <w:color w:val="000000"/>
+                <w:sz w:val="18"/>
+                <w:szCs w:val="18"/>
+              </w:rPr>
+              <w:t>5b</w:t>
+            </w:r>
+          </w:p>
+        </w:tc>
+        <w:tc>
+          <w:tcPr>
+            <w:tcW w:w="2480" w:type="dxa"/>
+            <w:tcBorders>
+              <w:top w:val="nil"/>
+              <w:left w:val="nil"/>
+              <w:bottom w:val="single" w:sz="8" w:space="0" w:color="000000"/>
+              <w:right w:val="single" w:sz="8" w:space="0" w:color="000000"/>
+            </w:tcBorders>
+            <w:shd w:val="clear" w:color="auto" w:fill="auto"/>
+            <w:vAlign w:val="center"/>
+            <w:hideMark/>
+          </w:tcPr>
+          <w:p>
+            <w:pPr>
+              <w:spacing w:after="0" w:line="240" w:lineRule="auto"/>
+              <w:rPr>
+                <w:rFonts w:ascii="Calibri" w:eastAsia="Times New Roman" w:hAnsi="Calibri" w:cs="Times New Roman"/>
+                <w:color w:val="000000"/>
+                <w:sz w:val="18"/>
+                <w:szCs w:val="18"/>
+              </w:rPr>
+            </w:pPr>
+            <w:r>
+              <w:rPr>
+                <w:rFonts w:ascii="Calibri" w:eastAsia="Times New Roman" w:hAnsi="Calibri" w:cs="Times New Roman"/>
+                <w:color w:val="000000"/>
+                <w:sz w:val="18"/>
+                <w:szCs w:val="18"/>
+              </w:rPr>
+              <w:t>Add Account Info For New</w:t>
+            </w:r>
+            <w:r>
+              <w:rPr>
+                <w:rFonts w:ascii="Calibri" w:eastAsia="Times New Roman" w:hAnsi="Calibri" w:cs="Times New Roman"/>
+                <w:color w:val="000000"/>
+                <w:sz w:val="18"/>
+                <w:szCs w:val="18"/>
+              </w:rPr>
+              <w:br/>
+              <w:t>User</w:t>
+            </w:r>
+          </w:p>
+        </w:tc>
+        <w:tc>
+          <w:tcPr>
+            <w:tcW w:w="2660" w:type="dxa"/>
+            <w:tcBorders>
+              <w:top w:val="nil"/>
+              <w:left w:val="nil"/>
+              <w:bottom w:val="single" w:sz="8" w:space="0" w:color="000000"/>
+              <w:right w:val="single" w:sz="8" w:space="0" w:color="000000"/>
+            </w:tcBorders>
+            <w:shd w:val="clear" w:color="auto" w:fill="auto"/>
+            <w:vAlign w:val="center"/>
+            <w:hideMark/>
+          </w:tcPr>
+          <w:p>
+            <w:pPr>
+              <w:spacing w:after="0" w:line="240" w:lineRule="auto"/>
+              <w:rPr>
+                <w:rFonts w:ascii="Calibri" w:eastAsia="Times New Roman" w:hAnsi="Calibri" w:cs="Times New Roman"/>
+                <w:color w:val="000000"/>
+                <w:sz w:val="18"/>
+                <w:szCs w:val="18"/>
+              </w:rPr>
+            </w:pPr>
+            <w:r>
+              <w:rPr>
+                <w:rFonts w:ascii="Calibri" w:eastAsia="Times New Roman" w:hAnsi="Calibri" w:cs="Times New Roman"/>
+                <w:color w:val="000000"/>
+                <w:sz w:val="18"/>
+                <w:szCs w:val="18"/>
+              </w:rPr>
+              <w:t xml:space="preserve">1) Log in as new user without </w:t>
+            </w:r>
+            <w:r>
+              <w:rPr>
+                <w:rFonts w:ascii="Calibri" w:eastAsia="Times New Roman" w:hAnsi="Calibri" w:cs="Times New Roman"/>
+                <w:color w:val="000000"/>
+                <w:sz w:val="18"/>
+                <w:szCs w:val="18"/>
+              </w:rPr>
+              <w:br/>
+              <w:t>any into in database</w:t>
+            </w:r>
+            <w:r>
+              <w:rPr>
+                <w:rFonts w:ascii="Calibri" w:eastAsia="Times New Roman" w:hAnsi="Calibri" w:cs="Times New Roman"/>
+                <w:color w:val="000000"/>
+                <w:sz w:val="18"/>
+                <w:szCs w:val="18"/>
+              </w:rPr>
+              <w:br/>
+              <w:t>2) Add account info</w:t>
+            </w:r>
+          </w:p>
+        </w:tc>
+        <w:tc>
+          <w:tcPr>
+            <w:tcW w:w="1620" w:type="dxa"/>
+            <w:tcBorders>
+              <w:top w:val="nil"/>
+              <w:left w:val="nil"/>
+              <w:bottom w:val="single" w:sz="8" w:space="0" w:color="000000"/>
+              <w:right w:val="single" w:sz="8" w:space="0" w:color="000000"/>
+            </w:tcBorders>
+            <w:shd w:val="clear" w:color="auto" w:fill="auto"/>
+            <w:vAlign w:val="center"/>
+            <w:hideMark/>
+          </w:tcPr>
+          <w:p>
+            <w:pPr>
+              <w:spacing w:after="0" w:line="240" w:lineRule="auto"/>
+              <w:rPr>
+                <w:rFonts w:ascii="Calibri" w:eastAsia="Times New Roman" w:hAnsi="Calibri" w:cs="Times New Roman"/>
+                <w:color w:val="000000"/>
+                <w:sz w:val="18"/>
+                <w:szCs w:val="18"/>
+              </w:rPr>
+            </w:pPr>
+            <w:r>
+              <w:rPr>
+                <w:rFonts w:ascii="Calibri" w:eastAsia="Times New Roman" w:hAnsi="Calibri" w:cs="Times New Roman"/>
+                <w:color w:val="000000"/>
+                <w:sz w:val="18"/>
+                <w:szCs w:val="18"/>
+              </w:rPr>
+              <w:t>id = 444</w:t>
+            </w:r>
+            <w:r>
+              <w:rPr>
+                <w:rFonts w:ascii="Calibri" w:eastAsia="Times New Roman" w:hAnsi="Calibri" w:cs="Times New Roman"/>
+                <w:color w:val="000000"/>
+                <w:sz w:val="18"/>
+                <w:szCs w:val="18"/>
+              </w:rPr>
+              <w:br/>
+              <w:t>pwd = 444</w:t>
+            </w:r>
+          </w:p>
+        </w:tc>
+        <w:tc>
+          <w:tcPr>
+            <w:tcW w:w="1500" w:type="dxa"/>
+            <w:tcBorders>
+              <w:top w:val="nil"/>
+              <w:left w:val="nil"/>
+              <w:bottom w:val="single" w:sz="8" w:space="0" w:color="000000"/>
+              <w:right w:val="single" w:sz="8" w:space="0" w:color="000000"/>
+            </w:tcBorders>
+            <w:shd w:val="clear" w:color="auto" w:fill="auto"/>
+            <w:noWrap/>
+            <w:vAlign w:val="center"/>
+            <w:hideMark/>
+          </w:tcPr>
+          <w:p>
+            <w:pPr>
+              <w:spacing w:after="0" w:line="240" w:lineRule="auto"/>
+              <w:rPr>
+                <w:rFonts w:ascii="Calibri" w:eastAsia="Times New Roman" w:hAnsi="Calibri" w:cs="Times New Roman"/>
+                <w:color w:val="000000"/>
+                <w:sz w:val="18"/>
+                <w:szCs w:val="18"/>
+              </w:rPr>
+            </w:pPr>
+            <w:r>
+              <w:rPr>
+                <w:rFonts w:ascii="Calibri" w:eastAsia="Times New Roman" w:hAnsi="Calibri" w:cs="Times New Roman"/>
+                <w:color w:val="000000"/>
+                <w:sz w:val="18"/>
+                <w:szCs w:val="18"/>
+              </w:rPr>
+              <w:t>Pass</w:t>
+            </w:r>
+          </w:p>
+        </w:tc>
+        <w:tc>
+          <w:tcPr>
+            <w:tcW w:w="1720" w:type="dxa"/>
+            <w:tcBorders>
+              <w:top w:val="nil"/>
+              <w:left w:val="nil"/>
+              <w:bottom w:val="single" w:sz="8" w:space="0" w:color="000000"/>
+              <w:right w:val="single" w:sz="8" w:space="0" w:color="000000"/>
+            </w:tcBorders>
+            <w:shd w:val="clear" w:color="auto" w:fill="auto"/>
+            <w:vAlign w:val="center"/>
+            <w:hideMark/>
+          </w:tcPr>
+          <w:p>
+            <w:pPr>
+              <w:spacing w:after="0" w:line="240" w:lineRule="auto"/>
+              <w:rPr>
+                <w:rFonts w:ascii="Calibri" w:eastAsia="Times New Roman" w:hAnsi="Calibri" w:cs="Times New Roman"/>
+                <w:color w:val="000000"/>
+                <w:sz w:val="18"/>
+                <w:szCs w:val="18"/>
+              </w:rPr>
+            </w:pPr>
+            <w:r>
+              <w:rPr>
+                <w:rFonts w:ascii="Calibri" w:eastAsia="Times New Roman" w:hAnsi="Calibri" w:cs="Times New Roman"/>
+                <w:color w:val="000000"/>
+                <w:sz w:val="18"/>
+                <w:szCs w:val="18"/>
+              </w:rPr>
+              <w:t> </w:t>
+            </w:r>
+          </w:p>
+        </w:tc>
+      </w:tr>
+      <w:tr>
+        <w:trPr>
+          <w:trHeight w:val="1695"/>
+        </w:trPr>
+        <w:tc>
+          <w:tcPr>
+            <w:tcW w:w="960" w:type="dxa"/>
+            <w:tcBorders>
+              <w:top w:val="nil"/>
+              <w:left w:val="single" w:sz="8" w:space="0" w:color="000000"/>
+              <w:bottom w:val="single" w:sz="8" w:space="0" w:color="000000"/>
+              <w:right w:val="single" w:sz="8" w:space="0" w:color="000000"/>
+            </w:tcBorders>
+            <w:shd w:val="clear" w:color="000000" w:fill="C00000"/>
+            <w:noWrap/>
+            <w:vAlign w:val="center"/>
+            <w:hideMark/>
+          </w:tcPr>
+          <w:p>
+            <w:pPr>
+              <w:spacing w:after="0" w:line="240" w:lineRule="auto"/>
+              <w:rPr>
+                <w:rFonts w:ascii="Calibri" w:eastAsia="Times New Roman" w:hAnsi="Calibri" w:cs="Times New Roman"/>
+                <w:color w:val="000000"/>
+                <w:sz w:val="18"/>
+                <w:szCs w:val="18"/>
+              </w:rPr>
+            </w:pPr>
+            <w:r>
+              <w:rPr>
+                <w:rFonts w:ascii="Calibri" w:eastAsia="Times New Roman" w:hAnsi="Calibri" w:cs="Times New Roman"/>
+                <w:color w:val="000000"/>
+                <w:sz w:val="18"/>
+                <w:szCs w:val="18"/>
+              </w:rPr>
+              <w:t>6</w:t>
+            </w:r>
+          </w:p>
+        </w:tc>
+        <w:tc>
+          <w:tcPr>
+            <w:tcW w:w="2480" w:type="dxa"/>
+            <w:tcBorders>
+              <w:top w:val="nil"/>
+              <w:left w:val="nil"/>
+              <w:bottom w:val="single" w:sz="8" w:space="0" w:color="000000"/>
+              <w:right w:val="single" w:sz="8" w:space="0" w:color="000000"/>
+            </w:tcBorders>
+            <w:shd w:val="clear" w:color="000000" w:fill="C00000"/>
+            <w:vAlign w:val="center"/>
+            <w:hideMark/>
+          </w:tcPr>
+          <w:p>
+            <w:pPr>
+              <w:spacing w:after="0" w:line="240" w:lineRule="auto"/>
+              <w:rPr>
+                <w:rFonts w:ascii="Calibri" w:eastAsia="Times New Roman" w:hAnsi="Calibri" w:cs="Times New Roman"/>
+                <w:color w:val="000000"/>
+                <w:sz w:val="18"/>
+                <w:szCs w:val="18"/>
+              </w:rPr>
+            </w:pPr>
+            <w:r>
+              <w:rPr>
+                <w:rFonts w:ascii="Calibri" w:eastAsia="Times New Roman" w:hAnsi="Calibri" w:cs="Times New Roman"/>
+                <w:color w:val="000000"/>
+                <w:sz w:val="18"/>
+                <w:szCs w:val="18"/>
+              </w:rPr>
+              <w:t xml:space="preserve">Register Users after </w:t>
+            </w:r>
+            <w:r>
+              <w:rPr>
+                <w:rFonts w:ascii="Calibri" w:eastAsia="Times New Roman" w:hAnsi="Calibri" w:cs="Times New Roman"/>
+                <w:color w:val="000000"/>
+                <w:sz w:val="18"/>
+                <w:szCs w:val="18"/>
+              </w:rPr>
+              <w:t>Log in</w:t>
+            </w:r>
+            <w:r>
+              <w:rPr>
+                <w:rFonts w:ascii="Calibri" w:eastAsia="Times New Roman" w:hAnsi="Calibri" w:cs="Times New Roman"/>
+                <w:color w:val="000000"/>
+                <w:sz w:val="18"/>
+                <w:szCs w:val="18"/>
+              </w:rPr>
+              <w:t xml:space="preserve"> and Log out of other user</w:t>
+            </w:r>
+          </w:p>
+        </w:tc>
+        <w:tc>
+          <w:tcPr>
+            <w:tcW w:w="2660" w:type="dxa"/>
+            <w:tcBorders>
+              <w:top w:val="nil"/>
+              <w:left w:val="nil"/>
+              <w:bottom w:val="single" w:sz="8" w:space="0" w:color="000000"/>
+              <w:right w:val="single" w:sz="8" w:space="0" w:color="000000"/>
+            </w:tcBorders>
+            <w:shd w:val="clear" w:color="000000" w:fill="C00000"/>
+            <w:vAlign w:val="center"/>
+            <w:hideMark/>
+          </w:tcPr>
+          <w:p>
+            <w:pPr>
+              <w:spacing w:after="0" w:line="240" w:lineRule="auto"/>
+              <w:rPr>
+                <w:rFonts w:ascii="Calibri" w:eastAsia="Times New Roman" w:hAnsi="Calibri" w:cs="Times New Roman"/>
+                <w:color w:val="000000"/>
+                <w:sz w:val="18"/>
+                <w:szCs w:val="18"/>
+              </w:rPr>
+            </w:pPr>
+            <w:r>
+              <w:rPr>
+                <w:rFonts w:ascii="Calibri" w:eastAsia="Times New Roman" w:hAnsi="Calibri" w:cs="Times New Roman"/>
+                <w:color w:val="000000"/>
+                <w:sz w:val="18"/>
+                <w:szCs w:val="18"/>
+              </w:rPr>
+              <w:t>1) Log In</w:t>
+            </w:r>
+            <w:r>
+              <w:rPr>
+                <w:rFonts w:ascii="Calibri" w:eastAsia="Times New Roman" w:hAnsi="Calibri" w:cs="Times New Roman"/>
+                <w:color w:val="000000"/>
+                <w:sz w:val="18"/>
+                <w:szCs w:val="18"/>
+              </w:rPr>
+              <w:br/>
+              <w:t>2) Log Out</w:t>
+            </w:r>
+            <w:r>
+              <w:rPr>
+                <w:rFonts w:ascii="Calibri" w:eastAsia="Times New Roman" w:hAnsi="Calibri" w:cs="Times New Roman"/>
+                <w:color w:val="000000"/>
+                <w:sz w:val="18"/>
+                <w:szCs w:val="18"/>
+              </w:rPr>
+              <w:br/>
+              <w:t>3</w:t>
+            </w:r>
+            <w:r>
+              <w:rPr>
+                <w:rFonts w:ascii="Calibri" w:eastAsia="Times New Roman" w:hAnsi="Calibri" w:cs="Times New Roman"/>
+                <w:color w:val="000000"/>
+                <w:sz w:val="18"/>
+                <w:szCs w:val="18"/>
+              </w:rPr>
+              <w:t>) Register New User</w:t>
+            </w:r>
+          </w:p>
+        </w:tc>
+        <w:tc>
+          <w:tcPr>
+            <w:tcW w:w="1620" w:type="dxa"/>
+            <w:tcBorders>
+              <w:top w:val="nil"/>
+              <w:left w:val="nil"/>
+              <w:bottom w:val="single" w:sz="8" w:space="0" w:color="000000"/>
+              <w:right w:val="single" w:sz="8" w:space="0" w:color="000000"/>
+            </w:tcBorders>
+            <w:shd w:val="clear" w:color="000000" w:fill="C00000"/>
+            <w:vAlign w:val="center"/>
+            <w:hideMark/>
+          </w:tcPr>
+          <w:p>
+            <w:pPr>
+              <w:spacing w:after="0" w:line="240" w:lineRule="auto"/>
+              <w:rPr>
+                <w:rFonts w:ascii="Calibri" w:eastAsia="Times New Roman" w:hAnsi="Calibri" w:cs="Times New Roman"/>
+                <w:color w:val="000000"/>
+                <w:sz w:val="18"/>
+                <w:szCs w:val="18"/>
+              </w:rPr>
+            </w:pPr>
+            <w:r>
+              <w:rPr>
+                <w:rFonts w:ascii="Calibri" w:eastAsia="Times New Roman" w:hAnsi="Calibri" w:cs="Times New Roman"/>
+                <w:color w:val="000000"/>
+                <w:sz w:val="18"/>
+                <w:szCs w:val="18"/>
+              </w:rPr>
+              <w:t>id = Hello</w:t>
+            </w:r>
+            <w:r>
+              <w:rPr>
+                <w:rFonts w:ascii="Calibri" w:eastAsia="Times New Roman" w:hAnsi="Calibri" w:cs="Times New Roman"/>
+                <w:color w:val="000000"/>
+                <w:sz w:val="18"/>
+                <w:szCs w:val="18"/>
+              </w:rPr>
+              <w:br/>
+              <w:t>pwd = Hello</w:t>
+            </w:r>
+          </w:p>
+        </w:tc>
+        <w:tc>
+          <w:tcPr>
+            <w:tcW w:w="1500" w:type="dxa"/>
+            <w:tcBorders>
+              <w:top w:val="nil"/>
+              <w:left w:val="nil"/>
+              <w:bottom w:val="single" w:sz="8" w:space="0" w:color="000000"/>
+              <w:right w:val="single" w:sz="8" w:space="0" w:color="000000"/>
+            </w:tcBorders>
+            <w:shd w:val="clear" w:color="000000" w:fill="C00000"/>
+            <w:noWrap/>
+            <w:vAlign w:val="center"/>
+            <w:hideMark/>
+          </w:tcPr>
+          <w:p>
+            <w:pPr>
+              <w:spacing w:after="0" w:line="240" w:lineRule="auto"/>
+              <w:rPr>
+                <w:rFonts w:ascii="Calibri" w:eastAsia="Times New Roman" w:hAnsi="Calibri" w:cs="Times New Roman"/>
+                <w:color w:val="000000"/>
+                <w:sz w:val="18"/>
+                <w:szCs w:val="18"/>
+              </w:rPr>
+            </w:pPr>
+            <w:r>
+              <w:rPr>
+                <w:rFonts w:ascii="Calibri" w:eastAsia="Times New Roman" w:hAnsi="Calibri" w:cs="Times New Roman"/>
+                <w:color w:val="000000"/>
+                <w:sz w:val="18"/>
+                <w:szCs w:val="18"/>
+              </w:rPr>
+              <w:t>Failure</w:t>
+            </w:r>
+          </w:p>
+        </w:tc>
+        <w:tc>
+          <w:tcPr>
+            <w:tcW w:w="1720" w:type="dxa"/>
+            <w:tcBorders>
+              <w:top w:val="nil"/>
+              <w:left w:val="nil"/>
+              <w:bottom w:val="single" w:sz="8" w:space="0" w:color="000000"/>
+              <w:right w:val="single" w:sz="8" w:space="0" w:color="000000"/>
+            </w:tcBorders>
+            <w:shd w:val="clear" w:color="000000" w:fill="C00000"/>
+            <w:vAlign w:val="center"/>
+            <w:hideMark/>
+          </w:tcPr>
+          <w:p>
+            <w:pPr>
+              <w:spacing w:after="0" w:line="240" w:lineRule="auto"/>
+              <w:rPr>
+                <w:rFonts w:ascii="Calibri" w:eastAsia="Times New Roman" w:hAnsi="Calibri" w:cs="Times New Roman"/>
+                <w:color w:val="000000"/>
+                <w:sz w:val="18"/>
+                <w:szCs w:val="18"/>
+              </w:rPr>
+            </w:pPr>
+            <w:r>
+              <w:rPr>
+                <w:rFonts w:ascii="Calibri" w:eastAsia="Times New Roman" w:hAnsi="Calibri" w:cs="Times New Roman"/>
+                <w:color w:val="000000"/>
+                <w:sz w:val="18"/>
+                <w:szCs w:val="18"/>
+              </w:rPr>
+              <w:t>Crash_01:</w:t>
+            </w:r>
+            <w:r>
+              <w:rPr>
+                <w:rFonts w:ascii="Calibri" w:eastAsia="Times New Roman" w:hAnsi="Calibri" w:cs="Times New Roman"/>
+                <w:color w:val="000000"/>
+                <w:sz w:val="18"/>
+                <w:szCs w:val="18"/>
+              </w:rPr>
+              <w:br/>
+              <w:t>Program crash upon second</w:t>
+            </w:r>
+            <w:r>
+              <w:rPr>
+                <w:rFonts w:ascii="Calibri" w:eastAsia="Times New Roman" w:hAnsi="Calibri" w:cs="Times New Roman"/>
+                <w:color w:val="000000"/>
+                <w:sz w:val="18"/>
+                <w:szCs w:val="18"/>
+              </w:rPr>
+              <w:br/>
+              <w:t>account creation</w:t>
+            </w:r>
+            <w:r>
+              <w:rPr>
+                <w:rFonts w:ascii="Calibri" w:eastAsia="Times New Roman" w:hAnsi="Calibri" w:cs="Times New Roman"/>
+                <w:color w:val="000000"/>
+                <w:sz w:val="18"/>
+                <w:szCs w:val="18"/>
+              </w:rPr>
+              <w:br/>
+              <w:t>&lt;New Account is successfully created and saved&gt;</w:t>
+            </w:r>
+          </w:p>
+        </w:tc>
+      </w:tr>
+      <w:tr>
+        <w:trPr>
+          <w:trHeight w:val="975"/>
+        </w:trPr>
+        <w:tc>
+          <w:tcPr>
+            <w:tcW w:w="960" w:type="dxa"/>
+            <w:tcBorders>
+              <w:top w:val="nil"/>
+              <w:left w:val="single" w:sz="8" w:space="0" w:color="000000"/>
+              <w:bottom w:val="single" w:sz="8" w:space="0" w:color="000000"/>
+              <w:right w:val="single" w:sz="8" w:space="0" w:color="000000"/>
+            </w:tcBorders>
+            <w:shd w:val="clear" w:color="000000" w:fill="92D050"/>
+            <w:noWrap/>
+            <w:vAlign w:val="center"/>
+            <w:hideMark/>
+          </w:tcPr>
+          <w:p>
+            <w:pPr>
+              <w:spacing w:after="0" w:line="240" w:lineRule="auto"/>
+              <w:rPr>
+                <w:rFonts w:ascii="Calibri" w:eastAsia="Times New Roman" w:hAnsi="Calibri" w:cs="Times New Roman"/>
+                <w:color w:val="000000"/>
+                <w:sz w:val="18"/>
+                <w:szCs w:val="18"/>
+              </w:rPr>
+            </w:pPr>
+            <w:r>
+              <w:rPr>
+                <w:rFonts w:ascii="Calibri" w:eastAsia="Times New Roman" w:hAnsi="Calibri" w:cs="Times New Roman"/>
+                <w:color w:val="000000"/>
+                <w:sz w:val="18"/>
+                <w:szCs w:val="18"/>
+              </w:rPr>
+              <w:t>6</w:t>
+            </w:r>
+          </w:p>
+        </w:tc>
+        <w:tc>
+          <w:tcPr>
+            <w:tcW w:w="2480" w:type="dxa"/>
+            <w:tcBorders>
+              <w:top w:val="nil"/>
+              <w:left w:val="nil"/>
+              <w:bottom w:val="single" w:sz="8" w:space="0" w:color="000000"/>
+              <w:right w:val="single" w:sz="8" w:space="0" w:color="000000"/>
+            </w:tcBorders>
+            <w:shd w:val="clear" w:color="000000" w:fill="92D050"/>
+            <w:vAlign w:val="center"/>
+            <w:hideMark/>
+          </w:tcPr>
+          <w:p>
+            <w:pPr>
+              <w:spacing w:after="0" w:line="240" w:lineRule="auto"/>
+              <w:rPr>
+                <w:rFonts w:ascii="Calibri" w:eastAsia="Times New Roman" w:hAnsi="Calibri" w:cs="Times New Roman"/>
+                <w:color w:val="000000"/>
+                <w:sz w:val="18"/>
+                <w:szCs w:val="18"/>
+              </w:rPr>
+            </w:pPr>
+            <w:r>
+              <w:rPr>
+                <w:rFonts w:ascii="Calibri" w:eastAsia="Times New Roman" w:hAnsi="Calibri" w:cs="Times New Roman"/>
+                <w:color w:val="000000"/>
+                <w:sz w:val="18"/>
+                <w:szCs w:val="18"/>
+              </w:rPr>
+              <w:t>Register Multiple Users In</w:t>
+            </w:r>
+            <w:r>
+              <w:rPr>
+                <w:rFonts w:ascii="Calibri" w:eastAsia="Times New Roman" w:hAnsi="Calibri" w:cs="Times New Roman"/>
+                <w:color w:val="000000"/>
+                <w:sz w:val="18"/>
+                <w:szCs w:val="18"/>
+              </w:rPr>
+              <w:br/>
+              <w:t>One Sessions or after Log in</w:t>
+            </w:r>
+          </w:p>
+        </w:tc>
+        <w:tc>
+          <w:tcPr>
+            <w:tcW w:w="2660" w:type="dxa"/>
+            <w:tcBorders>
+              <w:top w:val="nil"/>
+              <w:left w:val="nil"/>
+              <w:bottom w:val="single" w:sz="8" w:space="0" w:color="000000"/>
+              <w:right w:val="single" w:sz="8" w:space="0" w:color="000000"/>
+            </w:tcBorders>
+            <w:shd w:val="clear" w:color="000000" w:fill="92D050"/>
+            <w:vAlign w:val="center"/>
+            <w:hideMark/>
+          </w:tcPr>
+          <w:p>
+            <w:pPr>
+              <w:spacing w:after="0" w:line="240" w:lineRule="auto"/>
+              <w:rPr>
+                <w:rFonts w:ascii="Calibri" w:eastAsia="Times New Roman" w:hAnsi="Calibri" w:cs="Times New Roman"/>
+                <w:color w:val="000000"/>
+                <w:sz w:val="18"/>
+                <w:szCs w:val="18"/>
+              </w:rPr>
+            </w:pPr>
+            <w:r>
+              <w:rPr>
+                <w:rFonts w:ascii="Calibri" w:eastAsia="Times New Roman" w:hAnsi="Calibri" w:cs="Times New Roman"/>
+                <w:color w:val="000000"/>
+                <w:sz w:val="18"/>
+                <w:szCs w:val="18"/>
+              </w:rPr>
+              <w:t>1) Register New User</w:t>
+            </w:r>
+            <w:r>
+              <w:rPr>
+                <w:rFonts w:ascii="Calibri" w:eastAsia="Times New Roman" w:hAnsi="Calibri" w:cs="Times New Roman"/>
+                <w:color w:val="000000"/>
+                <w:sz w:val="18"/>
+                <w:szCs w:val="18"/>
+              </w:rPr>
+              <w:br/>
+              <w:t>2) Log In</w:t>
+            </w:r>
+            <w:r>
+              <w:rPr>
+                <w:rFonts w:ascii="Calibri" w:eastAsia="Times New Roman" w:hAnsi="Calibri" w:cs="Times New Roman"/>
+                <w:color w:val="000000"/>
+                <w:sz w:val="18"/>
+                <w:szCs w:val="18"/>
+              </w:rPr>
+              <w:br/>
+              <w:t>3) Log Out</w:t>
+            </w:r>
+            <w:r>
+              <w:rPr>
+                <w:rFonts w:ascii="Calibri" w:eastAsia="Times New Roman" w:hAnsi="Calibri" w:cs="Times New Roman"/>
+                <w:color w:val="000000"/>
+                <w:sz w:val="18"/>
+                <w:szCs w:val="18"/>
+              </w:rPr>
+              <w:br/>
+              <w:t>4) Register New User</w:t>
+            </w:r>
+          </w:p>
+        </w:tc>
+        <w:tc>
+          <w:tcPr>
+            <w:tcW w:w="1620" w:type="dxa"/>
+            <w:tcBorders>
+              <w:top w:val="nil"/>
+              <w:left w:val="nil"/>
+              <w:bottom w:val="single" w:sz="8" w:space="0" w:color="000000"/>
+              <w:right w:val="single" w:sz="8" w:space="0" w:color="000000"/>
+            </w:tcBorders>
+            <w:shd w:val="clear" w:color="000000" w:fill="92D050"/>
+            <w:vAlign w:val="center"/>
+            <w:hideMark/>
+          </w:tcPr>
+          <w:p>
+            <w:pPr>
+              <w:spacing w:after="0" w:line="240" w:lineRule="auto"/>
+              <w:rPr>
+                <w:rFonts w:ascii="Calibri" w:eastAsia="Times New Roman" w:hAnsi="Calibri" w:cs="Times New Roman"/>
+                <w:color w:val="000000"/>
+                <w:sz w:val="18"/>
+                <w:szCs w:val="18"/>
+              </w:rPr>
+            </w:pPr>
+            <w:r>
+              <w:rPr>
+                <w:rFonts w:ascii="Calibri" w:eastAsia="Times New Roman" w:hAnsi="Calibri" w:cs="Times New Roman"/>
+                <w:color w:val="000000"/>
+                <w:sz w:val="18"/>
+                <w:szCs w:val="18"/>
+              </w:rPr>
+              <w:t>id = Hello</w:t>
+            </w:r>
+            <w:r>
+              <w:rPr>
+                <w:rFonts w:ascii="Calibri" w:eastAsia="Times New Roman" w:hAnsi="Calibri" w:cs="Times New Roman"/>
+                <w:color w:val="000000"/>
+                <w:sz w:val="18"/>
+                <w:szCs w:val="18"/>
+              </w:rPr>
+              <w:br/>
+              <w:t>pwd = Hello</w:t>
+            </w:r>
+          </w:p>
+        </w:tc>
+        <w:tc>
+          <w:tcPr>
+            <w:tcW w:w="1500" w:type="dxa"/>
+            <w:tcBorders>
+              <w:top w:val="nil"/>
+              <w:left w:val="nil"/>
+              <w:bottom w:val="single" w:sz="8" w:space="0" w:color="000000"/>
+              <w:right w:val="single" w:sz="8" w:space="0" w:color="000000"/>
+            </w:tcBorders>
+            <w:shd w:val="clear" w:color="000000" w:fill="92D050"/>
+            <w:noWrap/>
+            <w:vAlign w:val="center"/>
+            <w:hideMark/>
+          </w:tcPr>
+          <w:p>
+            <w:pPr>
+              <w:spacing w:after="0" w:line="240" w:lineRule="auto"/>
+              <w:rPr>
+                <w:rFonts w:ascii="Calibri" w:eastAsia="Times New Roman" w:hAnsi="Calibri" w:cs="Times New Roman"/>
+                <w:color w:val="000000"/>
+                <w:sz w:val="18"/>
+                <w:szCs w:val="18"/>
+              </w:rPr>
+            </w:pPr>
+            <w:r>
+              <w:rPr>
+                <w:rFonts w:ascii="Calibri" w:eastAsia="Times New Roman" w:hAnsi="Calibri" w:cs="Times New Roman"/>
+                <w:color w:val="000000"/>
+                <w:sz w:val="18"/>
+                <w:szCs w:val="18"/>
+              </w:rPr>
+              <w:t>Pass</w:t>
+            </w:r>
+          </w:p>
+        </w:tc>
+        <w:tc>
+          <w:tcPr>
+            <w:tcW w:w="1720" w:type="dxa"/>
+            <w:tcBorders>
+              <w:top w:val="nil"/>
+              <w:left w:val="nil"/>
+              <w:bottom w:val="single" w:sz="8" w:space="0" w:color="000000"/>
+              <w:right w:val="single" w:sz="8" w:space="0" w:color="000000"/>
+            </w:tcBorders>
+            <w:shd w:val="clear" w:color="000000" w:fill="92D050"/>
+            <w:vAlign w:val="center"/>
+            <w:hideMark/>
+          </w:tcPr>
+          <w:p>
+            <w:pPr>
+              <w:spacing w:after="0" w:line="240" w:lineRule="auto"/>
+              <w:rPr>
+                <w:rFonts w:ascii="Calibri" w:eastAsia="Times New Roman" w:hAnsi="Calibri" w:cs="Times New Roman"/>
+                <w:color w:val="000000"/>
+                <w:sz w:val="18"/>
+                <w:szCs w:val="18"/>
+              </w:rPr>
+            </w:pPr>
+            <w:r>
+              <w:rPr>
+                <w:rFonts w:ascii="Calibri" w:eastAsia="Times New Roman" w:hAnsi="Calibri" w:cs="Times New Roman"/>
+                <w:color w:val="000000"/>
+                <w:sz w:val="18"/>
+                <w:szCs w:val="18"/>
+              </w:rPr>
+              <w:t>Crash_01 Repaired</w:t>
+            </w:r>
+          </w:p>
+        </w:tc>
+      </w:tr>
+      <w:tr>
+        <w:trPr>
+          <w:trHeight w:val="975"/>
+        </w:trPr>
+        <w:tc>
+          <w:tcPr>
+            <w:tcW w:w="960" w:type="dxa"/>
+            <w:tcBorders>
+              <w:top w:val="nil"/>
+              <w:left w:val="single" w:sz="8" w:space="0" w:color="000000"/>
+              <w:bottom w:val="single" w:sz="8" w:space="0" w:color="000000"/>
+              <w:right w:val="single" w:sz="8" w:space="0" w:color="000000"/>
+            </w:tcBorders>
+            <w:shd w:val="clear" w:color="auto" w:fill="auto"/>
+            <w:noWrap/>
+            <w:vAlign w:val="center"/>
+            <w:hideMark/>
+          </w:tcPr>
+          <w:p>
+            <w:pPr>
+              <w:spacing w:after="0" w:line="240" w:lineRule="auto"/>
+              <w:rPr>
+                <w:rFonts w:ascii="Calibri" w:eastAsia="Times New Roman" w:hAnsi="Calibri" w:cs="Times New Roman"/>
+                <w:color w:val="000000"/>
+                <w:sz w:val="18"/>
+                <w:szCs w:val="18"/>
+              </w:rPr>
+            </w:pPr>
+            <w:r>
+              <w:rPr>
+                <w:rFonts w:ascii="Calibri" w:eastAsia="Times New Roman" w:hAnsi="Calibri" w:cs="Times New Roman"/>
+                <w:color w:val="000000"/>
+                <w:sz w:val="18"/>
+                <w:szCs w:val="18"/>
+              </w:rPr>
+              <w:t>7</w:t>
+            </w:r>
+          </w:p>
+        </w:tc>
+        <w:tc>
+          <w:tcPr>
+            <w:tcW w:w="2480" w:type="dxa"/>
+            <w:tcBorders>
+              <w:top w:val="nil"/>
+              <w:left w:val="nil"/>
+              <w:bottom w:val="single" w:sz="8" w:space="0" w:color="000000"/>
+              <w:right w:val="single" w:sz="8" w:space="0" w:color="000000"/>
+            </w:tcBorders>
+            <w:shd w:val="clear" w:color="auto" w:fill="auto"/>
+            <w:vAlign w:val="center"/>
+            <w:hideMark/>
+          </w:tcPr>
+          <w:p>
+            <w:pPr>
+              <w:spacing w:after="0" w:line="240" w:lineRule="auto"/>
+              <w:rPr>
+                <w:rFonts w:ascii="Calibri" w:eastAsia="Times New Roman" w:hAnsi="Calibri" w:cs="Times New Roman"/>
+                <w:color w:val="000000"/>
+                <w:sz w:val="18"/>
+                <w:szCs w:val="18"/>
+              </w:rPr>
+            </w:pPr>
+            <w:r>
+              <w:rPr>
+                <w:rFonts w:ascii="Calibri" w:eastAsia="Times New Roman" w:hAnsi="Calibri" w:cs="Times New Roman"/>
+                <w:color w:val="000000"/>
+                <w:sz w:val="18"/>
+                <w:szCs w:val="18"/>
+              </w:rPr>
+              <w:t>Attempt to register existing</w:t>
+            </w:r>
+            <w:r>
+              <w:rPr>
+                <w:rFonts w:ascii="Calibri" w:eastAsia="Times New Roman" w:hAnsi="Calibri" w:cs="Times New Roman"/>
+                <w:color w:val="000000"/>
+                <w:sz w:val="18"/>
+                <w:szCs w:val="18"/>
+              </w:rPr>
+              <w:br/>
+              <w:t>User</w:t>
+            </w:r>
+          </w:p>
+        </w:tc>
+        <w:tc>
+          <w:tcPr>
+            <w:tcW w:w="2660" w:type="dxa"/>
+            <w:tcBorders>
+              <w:top w:val="nil"/>
+              <w:left w:val="nil"/>
+              <w:bottom w:val="single" w:sz="8" w:space="0" w:color="000000"/>
+              <w:right w:val="single" w:sz="8" w:space="0" w:color="000000"/>
+            </w:tcBorders>
+            <w:shd w:val="clear" w:color="auto" w:fill="auto"/>
+            <w:vAlign w:val="center"/>
+            <w:hideMark/>
+          </w:tcPr>
+          <w:p>
+            <w:pPr>
+              <w:spacing w:after="0" w:line="240" w:lineRule="auto"/>
+              <w:rPr>
+                <w:rFonts w:ascii="Calibri" w:eastAsia="Times New Roman" w:hAnsi="Calibri" w:cs="Times New Roman"/>
+                <w:color w:val="000000"/>
+                <w:sz w:val="18"/>
+                <w:szCs w:val="18"/>
+              </w:rPr>
+            </w:pPr>
+            <w:r>
+              <w:rPr>
+                <w:rFonts w:ascii="Calibri" w:eastAsia="Times New Roman" w:hAnsi="Calibri" w:cs="Times New Roman"/>
+                <w:color w:val="000000"/>
+                <w:sz w:val="18"/>
+                <w:szCs w:val="18"/>
+              </w:rPr>
+              <w:t>1) Click Register</w:t>
+            </w:r>
+            <w:r>
+              <w:rPr>
+                <w:rFonts w:ascii="Calibri" w:eastAsia="Times New Roman" w:hAnsi="Calibri" w:cs="Times New Roman"/>
+                <w:color w:val="000000"/>
+                <w:sz w:val="18"/>
+                <w:szCs w:val="18"/>
+              </w:rPr>
+              <w:br/>
+              <w:t>2) Enter credentials for existing user</w:t>
+            </w:r>
+            <w:r>
+              <w:rPr>
+                <w:rFonts w:ascii="Calibri" w:eastAsia="Times New Roman" w:hAnsi="Calibri" w:cs="Times New Roman"/>
+                <w:color w:val="000000"/>
+                <w:sz w:val="18"/>
+                <w:szCs w:val="18"/>
+              </w:rPr>
+              <w:br/>
+              <w:t>3) Expect register failure</w:t>
+            </w:r>
+          </w:p>
+        </w:tc>
+        <w:tc>
+          <w:tcPr>
+            <w:tcW w:w="1620" w:type="dxa"/>
+            <w:tcBorders>
+              <w:top w:val="nil"/>
+              <w:left w:val="nil"/>
+              <w:bottom w:val="single" w:sz="8" w:space="0" w:color="000000"/>
+              <w:right w:val="single" w:sz="8" w:space="0" w:color="000000"/>
+            </w:tcBorders>
+            <w:shd w:val="clear" w:color="auto" w:fill="auto"/>
+            <w:noWrap/>
+            <w:vAlign w:val="center"/>
+            <w:hideMark/>
+          </w:tcPr>
+          <w:p>
+            <w:pPr>
+              <w:spacing w:after="0" w:line="240" w:lineRule="auto"/>
+              <w:rPr>
+                <w:rFonts w:ascii="Calibri" w:eastAsia="Times New Roman" w:hAnsi="Calibri" w:cs="Times New Roman"/>
+                <w:color w:val="000000"/>
+                <w:sz w:val="18"/>
+                <w:szCs w:val="18"/>
+              </w:rPr>
+            </w:pPr>
+            <w:r>
+              <w:rPr>
+                <w:rFonts w:ascii="Calibri" w:eastAsia="Times New Roman" w:hAnsi="Calibri" w:cs="Times New Roman"/>
+                <w:color w:val="000000"/>
+                <w:sz w:val="18"/>
+                <w:szCs w:val="18"/>
+              </w:rPr>
+              <w:t> </w:t>
+            </w:r>
+          </w:p>
+        </w:tc>
+        <w:tc>
+          <w:tcPr>
+            <w:tcW w:w="1500" w:type="dxa"/>
+            <w:tcBorders>
+              <w:top w:val="nil"/>
+              <w:left w:val="nil"/>
+              <w:bottom w:val="single" w:sz="8" w:space="0" w:color="000000"/>
+              <w:right w:val="single" w:sz="8" w:space="0" w:color="000000"/>
+            </w:tcBorders>
+            <w:shd w:val="clear" w:color="auto" w:fill="auto"/>
+            <w:noWrap/>
+            <w:vAlign w:val="center"/>
+            <w:hideMark/>
+          </w:tcPr>
+          <w:p>
+            <w:pPr>
+              <w:spacing w:after="0" w:line="240" w:lineRule="auto"/>
+              <w:rPr>
+                <w:rFonts w:ascii="Calibri" w:eastAsia="Times New Roman" w:hAnsi="Calibri" w:cs="Times New Roman"/>
+                <w:color w:val="000000"/>
+                <w:sz w:val="18"/>
+                <w:szCs w:val="18"/>
+              </w:rPr>
+            </w:pPr>
+            <w:r>
+              <w:rPr>
+                <w:rFonts w:ascii="Calibri" w:eastAsia="Times New Roman" w:hAnsi="Calibri" w:cs="Times New Roman"/>
+                <w:color w:val="000000"/>
+                <w:sz w:val="18"/>
+                <w:szCs w:val="18"/>
+              </w:rPr>
+              <w:t>Pass</w:t>
+            </w:r>
+          </w:p>
+        </w:tc>
+        <w:tc>
+          <w:tcPr>
+            <w:tcW w:w="1720" w:type="dxa"/>
+            <w:tcBorders>
+              <w:top w:val="nil"/>
+              <w:left w:val="nil"/>
+              <w:bottom w:val="single" w:sz="8" w:space="0" w:color="000000"/>
+              <w:right w:val="single" w:sz="8" w:space="0" w:color="000000"/>
+            </w:tcBorders>
+            <w:shd w:val="clear" w:color="auto" w:fill="auto"/>
+            <w:noWrap/>
+            <w:vAlign w:val="center"/>
+            <w:hideMark/>
+          </w:tcPr>
+          <w:p>
+            <w:pPr>
+              <w:spacing w:after="0" w:line="240" w:lineRule="auto"/>
+              <w:rPr>
+                <w:rFonts w:ascii="Calibri" w:eastAsia="Times New Roman" w:hAnsi="Calibri" w:cs="Times New Roman"/>
+                <w:color w:val="000000"/>
+                <w:sz w:val="18"/>
+                <w:szCs w:val="18"/>
+              </w:rPr>
+            </w:pPr>
+            <w:r>
+              <w:rPr>
+                <w:rFonts w:ascii="Calibri" w:eastAsia="Times New Roman" w:hAnsi="Calibri" w:cs="Times New Roman"/>
+                <w:color w:val="000000"/>
+                <w:sz w:val="18"/>
+                <w:szCs w:val="18"/>
+              </w:rPr>
+              <w:t> </w:t>
+            </w:r>
+          </w:p>
+        </w:tc>
+      </w:tr>
+      <w:tr>
+        <w:trPr>
+          <w:trHeight w:val="975"/>
+        </w:trPr>
+        <w:tc>
+          <w:tcPr>
+            <w:tcW w:w="960" w:type="dxa"/>
+            <w:tcBorders>
+              <w:top w:val="nil"/>
+              <w:left w:val="single" w:sz="8" w:space="0" w:color="000000"/>
+              <w:bottom w:val="single" w:sz="8" w:space="0" w:color="000000"/>
+              <w:right w:val="single" w:sz="8" w:space="0" w:color="000000"/>
+            </w:tcBorders>
+            <w:shd w:val="clear" w:color="auto" w:fill="auto"/>
+            <w:noWrap/>
+            <w:vAlign w:val="center"/>
+            <w:hideMark/>
+          </w:tcPr>
+          <w:p>
+            <w:pPr>
+              <w:spacing w:after="0" w:line="240" w:lineRule="auto"/>
+              <w:rPr>
+                <w:rFonts w:ascii="Calibri" w:eastAsia="Times New Roman" w:hAnsi="Calibri" w:cs="Times New Roman"/>
+                <w:color w:val="000000"/>
+                <w:sz w:val="18"/>
+                <w:szCs w:val="18"/>
+              </w:rPr>
+            </w:pPr>
+            <w:r>
+              <w:rPr>
+                <w:rFonts w:ascii="Calibri" w:eastAsia="Times New Roman" w:hAnsi="Calibri" w:cs="Times New Roman"/>
+                <w:color w:val="000000"/>
+                <w:sz w:val="18"/>
+                <w:szCs w:val="18"/>
+              </w:rPr>
+              <w:t>8</w:t>
+            </w:r>
+          </w:p>
+        </w:tc>
+        <w:tc>
+          <w:tcPr>
+            <w:tcW w:w="2480" w:type="dxa"/>
+            <w:tcBorders>
+              <w:top w:val="nil"/>
+              <w:left w:val="nil"/>
+              <w:bottom w:val="single" w:sz="8" w:space="0" w:color="000000"/>
+              <w:right w:val="single" w:sz="8" w:space="0" w:color="000000"/>
+            </w:tcBorders>
+            <w:shd w:val="clear" w:color="auto" w:fill="auto"/>
+            <w:vAlign w:val="center"/>
+            <w:hideMark/>
+          </w:tcPr>
+          <w:p>
+            <w:pPr>
+              <w:spacing w:after="0" w:line="240" w:lineRule="auto"/>
+              <w:rPr>
+                <w:rFonts w:ascii="Calibri" w:eastAsia="Times New Roman" w:hAnsi="Calibri" w:cs="Times New Roman"/>
+                <w:color w:val="000000"/>
+                <w:sz w:val="18"/>
+                <w:szCs w:val="18"/>
+              </w:rPr>
+            </w:pPr>
+            <w:r>
+              <w:rPr>
+                <w:rFonts w:ascii="Calibri" w:eastAsia="Times New Roman" w:hAnsi="Calibri" w:cs="Times New Roman"/>
+                <w:color w:val="000000"/>
+                <w:sz w:val="18"/>
+                <w:szCs w:val="18"/>
+              </w:rPr>
+              <w:t>Attempt to read database</w:t>
+            </w:r>
+            <w:r>
+              <w:rPr>
+                <w:rFonts w:ascii="Calibri" w:eastAsia="Times New Roman" w:hAnsi="Calibri" w:cs="Times New Roman"/>
+                <w:color w:val="000000"/>
+                <w:sz w:val="18"/>
+                <w:szCs w:val="18"/>
+              </w:rPr>
+              <w:br/>
+              <w:t>without decryption</w:t>
+            </w:r>
+          </w:p>
+        </w:tc>
+        <w:tc>
+          <w:tcPr>
+            <w:tcW w:w="2660" w:type="dxa"/>
+            <w:tcBorders>
+              <w:top w:val="nil"/>
+              <w:left w:val="nil"/>
+              <w:bottom w:val="single" w:sz="8" w:space="0" w:color="000000"/>
+              <w:right w:val="single" w:sz="8" w:space="0" w:color="000000"/>
+            </w:tcBorders>
+            <w:shd w:val="clear" w:color="auto" w:fill="auto"/>
+            <w:vAlign w:val="center"/>
+            <w:hideMark/>
+          </w:tcPr>
+          <w:p>
+            <w:pPr>
+              <w:spacing w:after="0" w:line="240" w:lineRule="auto"/>
+              <w:rPr>
+                <w:rFonts w:ascii="Calibri" w:eastAsia="Times New Roman" w:hAnsi="Calibri" w:cs="Times New Roman"/>
+                <w:color w:val="000000"/>
+                <w:sz w:val="18"/>
+                <w:szCs w:val="18"/>
+              </w:rPr>
+            </w:pPr>
+            <w:r>
+              <w:rPr>
+                <w:rFonts w:ascii="Calibri" w:eastAsia="Times New Roman" w:hAnsi="Calibri" w:cs="Times New Roman"/>
+                <w:color w:val="000000"/>
+                <w:sz w:val="18"/>
+                <w:szCs w:val="18"/>
+              </w:rPr>
+              <w:t>1) Access database with a database</w:t>
+            </w:r>
+            <w:r>
+              <w:rPr>
+                <w:rFonts w:ascii="Calibri" w:eastAsia="Times New Roman" w:hAnsi="Calibri" w:cs="Times New Roman"/>
+                <w:color w:val="000000"/>
+                <w:sz w:val="18"/>
+                <w:szCs w:val="18"/>
+              </w:rPr>
+              <w:br/>
+              <w:t>viewer without decrypting data</w:t>
+            </w:r>
+          </w:p>
+        </w:tc>
+        <w:tc>
+          <w:tcPr>
+            <w:tcW w:w="1620" w:type="dxa"/>
+            <w:tcBorders>
+              <w:top w:val="nil"/>
+              <w:left w:val="nil"/>
+              <w:bottom w:val="single" w:sz="8" w:space="0" w:color="000000"/>
+              <w:right w:val="single" w:sz="8" w:space="0" w:color="000000"/>
+            </w:tcBorders>
+            <w:shd w:val="clear" w:color="auto" w:fill="auto"/>
+            <w:vAlign w:val="center"/>
+            <w:hideMark/>
+          </w:tcPr>
+          <w:p>
+            <w:pPr>
+              <w:spacing w:after="0" w:line="240" w:lineRule="auto"/>
+              <w:rPr>
+                <w:rFonts w:ascii="Calibri" w:eastAsia="Times New Roman" w:hAnsi="Calibri" w:cs="Times New Roman"/>
+                <w:color w:val="000000"/>
+                <w:sz w:val="18"/>
+                <w:szCs w:val="18"/>
+              </w:rPr>
+            </w:pPr>
+            <w:r>
+              <w:rPr>
+                <w:rFonts w:ascii="Calibri" w:eastAsia="Times New Roman" w:hAnsi="Calibri" w:cs="Times New Roman"/>
+                <w:color w:val="000000"/>
+                <w:sz w:val="18"/>
+                <w:szCs w:val="18"/>
+              </w:rPr>
+              <w:t>Expect incomprehensible</w:t>
+            </w:r>
+            <w:r>
+              <w:rPr>
+                <w:rFonts w:ascii="Calibri" w:eastAsia="Times New Roman" w:hAnsi="Calibri" w:cs="Times New Roman"/>
+                <w:color w:val="000000"/>
+                <w:sz w:val="18"/>
+                <w:szCs w:val="18"/>
+              </w:rPr>
+              <w:br/>
+              <w:t>Information</w:t>
+            </w:r>
+          </w:p>
+        </w:tc>
+        <w:tc>
+          <w:tcPr>
+            <w:tcW w:w="1500" w:type="dxa"/>
+            <w:tcBorders>
+              <w:top w:val="nil"/>
+              <w:left w:val="nil"/>
+              <w:bottom w:val="single" w:sz="8" w:space="0" w:color="000000"/>
+              <w:right w:val="single" w:sz="8" w:space="0" w:color="000000"/>
+            </w:tcBorders>
+            <w:shd w:val="clear" w:color="auto" w:fill="auto"/>
+            <w:noWrap/>
+            <w:vAlign w:val="center"/>
+            <w:hideMark/>
+          </w:tcPr>
+          <w:p>
+            <w:pPr>
+              <w:spacing w:after="0" w:line="240" w:lineRule="auto"/>
+              <w:rPr>
+                <w:rFonts w:ascii="Calibri" w:eastAsia="Times New Roman" w:hAnsi="Calibri" w:cs="Times New Roman"/>
+                <w:color w:val="000000"/>
+                <w:sz w:val="18"/>
+                <w:szCs w:val="18"/>
+              </w:rPr>
+            </w:pPr>
+            <w:r>
+              <w:rPr>
+                <w:rFonts w:ascii="Calibri" w:eastAsia="Times New Roman" w:hAnsi="Calibri" w:cs="Times New Roman"/>
+                <w:color w:val="000000"/>
+                <w:sz w:val="18"/>
+                <w:szCs w:val="18"/>
+              </w:rPr>
+              <w:t>Pass</w:t>
+            </w:r>
+          </w:p>
+        </w:tc>
+        <w:tc>
+          <w:tcPr>
+            <w:tcW w:w="1720" w:type="dxa"/>
+            <w:tcBorders>
+              <w:top w:val="nil"/>
+              <w:left w:val="nil"/>
+              <w:bottom w:val="single" w:sz="8" w:space="0" w:color="000000"/>
+              <w:right w:val="single" w:sz="8" w:space="0" w:color="000000"/>
+            </w:tcBorders>
+            <w:shd w:val="clear" w:color="auto" w:fill="auto"/>
+            <w:noWrap/>
+            <w:vAlign w:val="center"/>
+            <w:hideMark/>
+          </w:tcPr>
+          <w:p>
+            <w:pPr>
+              <w:spacing w:after="0" w:line="240" w:lineRule="auto"/>
+              <w:rPr>
+                <w:rFonts w:ascii="Calibri" w:eastAsia="Times New Roman" w:hAnsi="Calibri" w:cs="Times New Roman"/>
+                <w:color w:val="000000"/>
+                <w:sz w:val="18"/>
+                <w:szCs w:val="18"/>
+              </w:rPr>
+            </w:pPr>
+            <w:r>
+              <w:rPr>
+                <w:rFonts w:ascii="Calibri" w:eastAsia="Times New Roman" w:hAnsi="Calibri" w:cs="Times New Roman"/>
+                <w:color w:val="000000"/>
+                <w:sz w:val="18"/>
+                <w:szCs w:val="18"/>
+              </w:rPr>
+              <w:t> </w:t>
+            </w:r>
+          </w:p>
+        </w:tc>
+      </w:tr>
+      <w:tr>
+        <w:trPr>
+          <w:trHeight w:val="1215"/>
+        </w:trPr>
+        <w:tc>
+          <w:tcPr>
+            <w:tcW w:w="960" w:type="dxa"/>
+            <w:tcBorders>
+              <w:top w:val="nil"/>
+              <w:left w:val="single" w:sz="8" w:space="0" w:color="000000"/>
+              <w:bottom w:val="single" w:sz="8" w:space="0" w:color="000000"/>
+              <w:right w:val="single" w:sz="8" w:space="0" w:color="000000"/>
+            </w:tcBorders>
+            <w:shd w:val="clear" w:color="auto" w:fill="auto"/>
+            <w:noWrap/>
+            <w:vAlign w:val="bottom"/>
+            <w:hideMark/>
+          </w:tcPr>
+          <w:p>
+            <w:pPr>
+              <w:spacing w:after="0" w:line="240" w:lineRule="auto"/>
+              <w:rPr>
+                <w:rFonts w:ascii="Calibri" w:eastAsia="Times New Roman" w:hAnsi="Calibri" w:cs="Times New Roman"/>
+                <w:color w:val="000000"/>
+                <w:sz w:val="18"/>
+                <w:szCs w:val="18"/>
+              </w:rPr>
+            </w:pPr>
+            <w:r>
+              <w:rPr>
+                <w:rFonts w:ascii="Calibri" w:eastAsia="Times New Roman" w:hAnsi="Calibri" w:cs="Times New Roman"/>
+                <w:color w:val="000000"/>
+                <w:sz w:val="18"/>
+                <w:szCs w:val="18"/>
+              </w:rPr>
+              <w:t>9</w:t>
+            </w:r>
+          </w:p>
+        </w:tc>
+        <w:tc>
+          <w:tcPr>
+            <w:tcW w:w="2480" w:type="dxa"/>
+            <w:tcBorders>
+              <w:top w:val="nil"/>
+              <w:left w:val="nil"/>
+              <w:bottom w:val="single" w:sz="8" w:space="0" w:color="000000"/>
+              <w:right w:val="single" w:sz="8" w:space="0" w:color="000000"/>
+            </w:tcBorders>
+            <w:shd w:val="clear" w:color="auto" w:fill="auto"/>
+            <w:noWrap/>
+            <w:vAlign w:val="center"/>
+            <w:hideMark/>
+          </w:tcPr>
+          <w:p>
+            <w:pPr>
+              <w:spacing w:after="0" w:line="240" w:lineRule="auto"/>
+              <w:rPr>
+                <w:rFonts w:ascii="Calibri" w:eastAsia="Times New Roman" w:hAnsi="Calibri" w:cs="Times New Roman"/>
+                <w:color w:val="000000"/>
+                <w:sz w:val="18"/>
+                <w:szCs w:val="18"/>
+              </w:rPr>
+            </w:pPr>
+            <w:r>
+              <w:rPr>
+                <w:rFonts w:ascii="Calibri" w:eastAsia="Times New Roman" w:hAnsi="Calibri" w:cs="Times New Roman"/>
+                <w:color w:val="000000"/>
+                <w:sz w:val="18"/>
+                <w:szCs w:val="18"/>
+              </w:rPr>
+              <w:t>Delete accounts from database</w:t>
+            </w:r>
+          </w:p>
+        </w:tc>
+        <w:tc>
+          <w:tcPr>
+            <w:tcW w:w="2660" w:type="dxa"/>
+            <w:tcBorders>
+              <w:top w:val="nil"/>
+              <w:left w:val="nil"/>
+              <w:bottom w:val="single" w:sz="8" w:space="0" w:color="000000"/>
+              <w:right w:val="single" w:sz="8" w:space="0" w:color="000000"/>
+            </w:tcBorders>
+            <w:shd w:val="clear" w:color="auto" w:fill="auto"/>
+            <w:vAlign w:val="center"/>
+            <w:hideMark/>
+          </w:tcPr>
+          <w:p>
+            <w:pPr>
+              <w:spacing w:after="0" w:line="240" w:lineRule="auto"/>
+              <w:rPr>
+                <w:rFonts w:ascii="Calibri" w:eastAsia="Times New Roman" w:hAnsi="Calibri" w:cs="Times New Roman"/>
+                <w:color w:val="000000"/>
+                <w:sz w:val="18"/>
+                <w:szCs w:val="18"/>
+              </w:rPr>
+            </w:pPr>
+            <w:r>
+              <w:rPr>
+                <w:rFonts w:ascii="Calibri" w:eastAsia="Times New Roman" w:hAnsi="Calibri" w:cs="Times New Roman"/>
+                <w:color w:val="000000"/>
+                <w:sz w:val="18"/>
+                <w:szCs w:val="18"/>
+              </w:rPr>
+              <w:t>1) Log in</w:t>
+            </w:r>
+            <w:r>
+              <w:rPr>
+                <w:rFonts w:ascii="Calibri" w:eastAsia="Times New Roman" w:hAnsi="Calibri" w:cs="Times New Roman"/>
+                <w:color w:val="000000"/>
+                <w:sz w:val="18"/>
+                <w:szCs w:val="18"/>
+              </w:rPr>
+              <w:br/>
+              <w:t>2) Delete existing account</w:t>
+            </w:r>
+            <w:r>
+              <w:rPr>
+                <w:rFonts w:ascii="Calibri" w:eastAsia="Times New Roman" w:hAnsi="Calibri" w:cs="Times New Roman"/>
+                <w:color w:val="000000"/>
+                <w:sz w:val="18"/>
+                <w:szCs w:val="18"/>
+              </w:rPr>
+              <w:br/>
+              <w:t>3) Log Out</w:t>
+            </w:r>
+            <w:r>
+              <w:rPr>
+                <w:rFonts w:ascii="Calibri" w:eastAsia="Times New Roman" w:hAnsi="Calibri" w:cs="Times New Roman"/>
+                <w:color w:val="000000"/>
+                <w:sz w:val="18"/>
+                <w:szCs w:val="18"/>
+              </w:rPr>
+              <w:br/>
+              <w:t>4) Log back in</w:t>
+            </w:r>
+            <w:r>
+              <w:rPr>
+                <w:rFonts w:ascii="Calibri" w:eastAsia="Times New Roman" w:hAnsi="Calibri" w:cs="Times New Roman"/>
+                <w:color w:val="000000"/>
+                <w:sz w:val="18"/>
+                <w:szCs w:val="18"/>
+              </w:rPr>
+              <w:br/>
+              <w:t>5) Ensure account is deleted</w:t>
+            </w:r>
+          </w:p>
+        </w:tc>
+        <w:tc>
+          <w:tcPr>
+            <w:tcW w:w="1620" w:type="dxa"/>
+            <w:tcBorders>
+              <w:top w:val="nil"/>
+              <w:left w:val="nil"/>
+              <w:bottom w:val="single" w:sz="8" w:space="0" w:color="000000"/>
+              <w:right w:val="single" w:sz="8" w:space="0" w:color="000000"/>
+            </w:tcBorders>
+            <w:shd w:val="clear" w:color="auto" w:fill="auto"/>
+            <w:vAlign w:val="center"/>
+            <w:hideMark/>
+          </w:tcPr>
+          <w:p>
+            <w:pPr>
+              <w:spacing w:after="0" w:line="240" w:lineRule="auto"/>
+              <w:rPr>
+                <w:rFonts w:ascii="Calibri" w:eastAsia="Times New Roman" w:hAnsi="Calibri" w:cs="Times New Roman"/>
+                <w:color w:val="000000"/>
+                <w:sz w:val="18"/>
+                <w:szCs w:val="18"/>
+              </w:rPr>
+            </w:pPr>
+            <w:r>
+              <w:rPr>
+                <w:rFonts w:ascii="Calibri" w:eastAsia="Times New Roman" w:hAnsi="Calibri" w:cs="Times New Roman"/>
+                <w:color w:val="000000"/>
+                <w:sz w:val="18"/>
+                <w:szCs w:val="18"/>
+              </w:rPr>
+              <w:t>&lt;delete any existing</w:t>
+            </w:r>
+            <w:r>
+              <w:rPr>
+                <w:rFonts w:ascii="Calibri" w:eastAsia="Times New Roman" w:hAnsi="Calibri" w:cs="Times New Roman"/>
+                <w:color w:val="000000"/>
+                <w:sz w:val="18"/>
+                <w:szCs w:val="18"/>
+              </w:rPr>
+              <w:br/>
+              <w:t>account info&gt;</w:t>
+            </w:r>
+          </w:p>
+        </w:tc>
+        <w:tc>
+          <w:tcPr>
+            <w:tcW w:w="1500" w:type="dxa"/>
+            <w:tcBorders>
+              <w:top w:val="nil"/>
+              <w:left w:val="nil"/>
+              <w:bottom w:val="single" w:sz="8" w:space="0" w:color="000000"/>
+              <w:right w:val="single" w:sz="8" w:space="0" w:color="000000"/>
+            </w:tcBorders>
+            <w:shd w:val="clear" w:color="auto" w:fill="auto"/>
+            <w:noWrap/>
+            <w:vAlign w:val="center"/>
+            <w:hideMark/>
+          </w:tcPr>
+          <w:p>
+            <w:pPr>
+              <w:spacing w:after="0" w:line="240" w:lineRule="auto"/>
+              <w:rPr>
+                <w:rFonts w:ascii="Calibri" w:eastAsia="Times New Roman" w:hAnsi="Calibri" w:cs="Times New Roman"/>
+                <w:color w:val="000000"/>
+                <w:sz w:val="18"/>
+                <w:szCs w:val="18"/>
+              </w:rPr>
+            </w:pPr>
+            <w:r>
+              <w:rPr>
+                <w:rFonts w:ascii="Calibri" w:eastAsia="Times New Roman" w:hAnsi="Calibri" w:cs="Times New Roman"/>
+                <w:color w:val="000000"/>
+                <w:sz w:val="18"/>
+                <w:szCs w:val="18"/>
+              </w:rPr>
+              <w:t>Pass</w:t>
+            </w:r>
+          </w:p>
+        </w:tc>
+        <w:tc>
+          <w:tcPr>
+            <w:tcW w:w="1720" w:type="dxa"/>
+            <w:tcBorders>
+              <w:top w:val="nil"/>
+              <w:left w:val="nil"/>
+              <w:bottom w:val="single" w:sz="8" w:space="0" w:color="000000"/>
+              <w:right w:val="single" w:sz="8" w:space="0" w:color="000000"/>
+            </w:tcBorders>
+            <w:shd w:val="clear" w:color="auto" w:fill="auto"/>
+            <w:noWrap/>
+            <w:vAlign w:val="center"/>
+            <w:hideMark/>
+          </w:tcPr>
+          <w:p>
+            <w:pPr>
+              <w:spacing w:after="0" w:line="240" w:lineRule="auto"/>
+              <w:rPr>
+                <w:rFonts w:ascii="Calibri" w:eastAsia="Times New Roman" w:hAnsi="Calibri" w:cs="Times New Roman"/>
+                <w:color w:val="000000"/>
+                <w:sz w:val="18"/>
+                <w:szCs w:val="18"/>
+              </w:rPr>
+            </w:pPr>
+            <w:r>
+              <w:rPr>
+                <w:rFonts w:ascii="Calibri" w:eastAsia="Times New Roman" w:hAnsi="Calibri" w:cs="Times New Roman"/>
+                <w:color w:val="000000"/>
+                <w:sz w:val="18"/>
+                <w:szCs w:val="18"/>
+              </w:rPr>
+              <w:t> </w:t>
+            </w:r>
+          </w:p>
+        </w:tc>
+      </w:tr>
+    </w:tbl>
+    <w:p>
+      <w:pPr>
+        <w:spacing w:line="240" w:lineRule="auto"/>
+        <w:rPr>
+          <w:rFonts w:ascii="Times New Roman" w:hAnsi="Times New Roman" w:cs="Times New Roman"/>
+          <w:szCs w:val="24"/>
+        </w:rPr>
+      </w:pPr>
+    </w:p>
+    <w:p>
+      <w:pPr>
+        <w:spacing w:line="240" w:lineRule="auto"/>
+        <w:rPr>
+          <w:rFonts w:ascii="Times New Roman" w:hAnsi="Times New Roman" w:cs="Times New Roman"/>
+          <w:szCs w:val="24"/>
+        </w:rPr>
+      </w:pPr>
+    </w:p>
+    <w:p>
+      <w:pPr>
+        <w:spacing w:line="240" w:lineRule="auto"/>
+        <w:rPr>
+          <w:rFonts w:ascii="Times New Roman" w:hAnsi="Times New Roman" w:cs="Times New Roman"/>
+          <w:szCs w:val="24"/>
+        </w:rPr>
+      </w:pPr>
+    </w:p>
+    <w:p>
+      <w:pPr>
+        <w:spacing w:line="240" w:lineRule="auto"/>
+        <w:rPr>
+          <w:rFonts w:ascii="Times New Roman" w:hAnsi="Times New Roman" w:cs="Times New Roman"/>
+          <w:szCs w:val="24"/>
+        </w:rPr>
+      </w:pPr>
+      <w:bookmarkStart w:id="0" w:name="_GoBack"/>
+      <w:bookmarkEnd w:id="0"/>
     </w:p>
     <w:p>
       <w:pPr>
@@ -1319,6 +5605,7 @@
           <w:sz w:val="24"/>
           <w:szCs w:val="24"/>
         </w:rPr>
+        <w:lastRenderedPageBreak/>
         <w:t>Accuracy, efficiency, friendliness, and visual communications</w:t>
       </w:r>
     </w:p>
@@ -1599,7 +5886,6 @@
           <w:szCs w:val="24"/>
         </w:rPr>
       </w:pPr>
-      <w:bookmarkStart w:id="0" w:name="_GoBack"/>
       <w:r>
         <w:rPr>
           <w:rFonts w:ascii="Times New Roman" w:hAnsi="Times New Roman" w:cs="Times New Roman"/>
@@ -1609,7 +5895,6 @@
         </w:rPr>
         <w:t>Concluding Remarks and Future Extensions</w:t>
       </w:r>
-      <w:bookmarkEnd w:id="0"/>
     </w:p>
     <w:p>
       <w:pPr>
@@ -1988,9 +6273,9 @@
     </w:lvl>
   </w:abstractNum>
   <w:abstractNum w:abstractNumId="1">
-    <w:nsid w:val="4E746D49"/>
+    <w:nsid w:val="31BE7FEA"/>
     <w:multiLevelType w:val="hybridMultilevel"/>
-    <w:tmpl w:val="B9F0D952"/>
+    <w:tmpl w:val="18640786"/>
     <w:lvl w:ilvl="0" w:tplc="04090001">
       <w:start w:val="1"/>
       <w:numFmt w:val="bullet"/>
@@ -2063,6 +6348,119 @@
         <w:rFonts w:ascii="Wingdings" w:hAnsi="Wingdings" w:hint="default"/>
       </w:rPr>
     </w:lvl>
+    <w:lvl w:ilvl="6" w:tplc="04090001" w:tentative="1">
+      <w:start w:val="1"/>
+      <w:numFmt w:val="bullet"/>
+      <w:lvlText w:val=""/>
+      <w:lvlJc w:val="left"/>
+      <w:pPr>
+        <w:ind w:left="5040" w:hanging="360"/>
+      </w:pPr>
+      <w:rPr>
+        <w:rFonts w:ascii="Symbol" w:hAnsi="Symbol" w:hint="default"/>
+      </w:rPr>
+    </w:lvl>
+    <w:lvl w:ilvl="7" w:tplc="04090003" w:tentative="1">
+      <w:start w:val="1"/>
+      <w:numFmt w:val="bullet"/>
+      <w:lvlText w:val="o"/>
+      <w:lvlJc w:val="left"/>
+      <w:pPr>
+        <w:ind w:left="5760" w:hanging="360"/>
+      </w:pPr>
+      <w:rPr>
+        <w:rFonts w:ascii="Courier New" w:hAnsi="Courier New" w:cs="Courier New" w:hint="default"/>
+      </w:rPr>
+    </w:lvl>
+    <w:lvl w:ilvl="8" w:tplc="04090005" w:tentative="1">
+      <w:start w:val="1"/>
+      <w:numFmt w:val="bullet"/>
+      <w:lvlText w:val=""/>
+      <w:lvlJc w:val="left"/>
+      <w:pPr>
+        <w:ind w:left="6480" w:hanging="360"/>
+      </w:pPr>
+      <w:rPr>
+        <w:rFonts w:ascii="Wingdings" w:hAnsi="Wingdings" w:hint="default"/>
+      </w:rPr>
+    </w:lvl>
+  </w:abstractNum>
+  <w:abstractNum w:abstractNumId="2">
+    <w:nsid w:val="4E746D49"/>
+    <w:multiLevelType w:val="hybridMultilevel"/>
+    <w:tmpl w:val="B9F0D952"/>
+    <w:lvl w:ilvl="0" w:tplc="04090001">
+      <w:start w:val="1"/>
+      <w:numFmt w:val="bullet"/>
+      <w:lvlText w:val=""/>
+      <w:lvlJc w:val="left"/>
+      <w:pPr>
+        <w:ind w:left="720" w:hanging="360"/>
+      </w:pPr>
+      <w:rPr>
+        <w:rFonts w:ascii="Symbol" w:hAnsi="Symbol" w:hint="default"/>
+      </w:rPr>
+    </w:lvl>
+    <w:lvl w:ilvl="1" w:tplc="04090003">
+      <w:start w:val="1"/>
+      <w:numFmt w:val="bullet"/>
+      <w:lvlText w:val="o"/>
+      <w:lvlJc w:val="left"/>
+      <w:pPr>
+        <w:ind w:left="1440" w:hanging="360"/>
+      </w:pPr>
+      <w:rPr>
+        <w:rFonts w:ascii="Courier New" w:hAnsi="Courier New" w:cs="Courier New" w:hint="default"/>
+      </w:rPr>
+    </w:lvl>
+    <w:lvl w:ilvl="2" w:tplc="04090005">
+      <w:start w:val="1"/>
+      <w:numFmt w:val="bullet"/>
+      <w:lvlText w:val=""/>
+      <w:lvlJc w:val="left"/>
+      <w:pPr>
+        <w:ind w:left="2160" w:hanging="360"/>
+      </w:pPr>
+      <w:rPr>
+        <w:rFonts w:ascii="Wingdings" w:hAnsi="Wingdings" w:hint="default"/>
+      </w:rPr>
+    </w:lvl>
+    <w:lvl w:ilvl="3" w:tplc="04090001">
+      <w:start w:val="1"/>
+      <w:numFmt w:val="bullet"/>
+      <w:lvlText w:val=""/>
+      <w:lvlJc w:val="left"/>
+      <w:pPr>
+        <w:ind w:left="2880" w:hanging="360"/>
+      </w:pPr>
+      <w:rPr>
+        <w:rFonts w:ascii="Symbol" w:hAnsi="Symbol" w:hint="default"/>
+      </w:rPr>
+    </w:lvl>
+    <w:lvl w:ilvl="4" w:tplc="04090003">
+      <w:start w:val="1"/>
+      <w:numFmt w:val="bullet"/>
+      <w:lvlText w:val="o"/>
+      <w:lvlJc w:val="left"/>
+      <w:pPr>
+        <w:ind w:left="3600" w:hanging="360"/>
+      </w:pPr>
+      <w:rPr>
+        <w:rFonts w:ascii="Courier New" w:hAnsi="Courier New" w:cs="Courier New" w:hint="default"/>
+      </w:rPr>
+    </w:lvl>
+    <w:lvl w:ilvl="5" w:tplc="04090005">
+      <w:start w:val="1"/>
+      <w:numFmt w:val="bullet"/>
+      <w:lvlText w:val=""/>
+      <w:lvlJc w:val="left"/>
+      <w:pPr>
+        <w:ind w:left="4320" w:hanging="360"/>
+      </w:pPr>
+      <w:rPr>
+        <w:rFonts w:ascii="Wingdings" w:hAnsi="Wingdings" w:hint="default"/>
+      </w:rPr>
+    </w:lvl>
     <w:lvl w:ilvl="6" w:tplc="04090001">
       <w:start w:val="1"/>
       <w:numFmt w:val="bullet"/>
@@ -2100,7 +6498,7 @@
       </w:rPr>
     </w:lvl>
   </w:abstractNum>
-  <w:abstractNum w:abstractNumId="2">
+  <w:abstractNum w:abstractNumId="3">
     <w:nsid w:val="5AF239D7"/>
     <w:multiLevelType w:val="hybridMultilevel"/>
     <w:tmpl w:val="D6AAEEB8"/>
@@ -2217,9 +6615,12 @@
     <w:abstractNumId w:val="0"/>
   </w:num>
   <w:num w:numId="2">
+    <w:abstractNumId w:val="3"/>
+  </w:num>
+  <w:num w:numId="3">
     <w:abstractNumId w:val="2"/>
   </w:num>
-  <w:num w:numId="3">
+  <w:num w:numId="4">
     <w:abstractNumId w:val="1"/>
   </w:num>
 </w:numbering>

</xml_diff>